<commit_message>
Updates in the doc
</commit_message>
<xml_diff>
--- a/Report.docx
+++ b/Report.docx
@@ -53,7 +53,7 @@
           <w:sz w:val="24"/>
           <w:szCs w:val="24"/>
         </w:rPr>
-        <w:t xml:space="preserve">Daniel Kostecki, </w:t>
+        <w:t xml:space="preserve">Daniel </w:t>
       </w:r>
       <w:proofErr w:type="spellStart"/>
       <w:r>
@@ -62,6 +62,24 @@
           <w:sz w:val="24"/>
           <w:szCs w:val="24"/>
         </w:rPr>
+        <w:t>Kostecki</w:t>
+      </w:r>
+      <w:proofErr w:type="spellEnd"/>
+      <w:r>
+        <w:rPr>
+          <w:rFonts w:ascii="Times New Roman" w:hAnsi="Times New Roman" w:cs="Times New Roman"/>
+          <w:sz w:val="24"/>
+          <w:szCs w:val="24"/>
+        </w:rPr>
+        <w:t xml:space="preserve">, </w:t>
+      </w:r>
+      <w:proofErr w:type="spellStart"/>
+      <w:r>
+        <w:rPr>
+          <w:rFonts w:ascii="Times New Roman" w:hAnsi="Times New Roman" w:cs="Times New Roman"/>
+          <w:sz w:val="24"/>
+          <w:szCs w:val="24"/>
+        </w:rPr>
         <w:t>Thi</w:t>
       </w:r>
       <w:proofErr w:type="spellEnd"/>
@@ -71,36 +89,8 @@
           <w:sz w:val="24"/>
           <w:szCs w:val="24"/>
         </w:rPr>
-        <w:t xml:space="preserve"> Nguyen, and Sonia </w:t>
-      </w:r>
-      <w:proofErr w:type="spellStart"/>
-      <w:r>
-        <w:rPr>
-          <w:rFonts w:ascii="Times New Roman" w:hAnsi="Times New Roman" w:cs="Times New Roman"/>
-          <w:sz w:val="24"/>
-          <w:szCs w:val="24"/>
-        </w:rPr>
-        <w:t>Leonato</w:t>
-      </w:r>
-      <w:proofErr w:type="spellEnd"/>
-      <w:r>
-        <w:rPr>
-          <w:rFonts w:ascii="Times New Roman" w:hAnsi="Times New Roman" w:cs="Times New Roman"/>
-          <w:sz w:val="24"/>
-          <w:szCs w:val="24"/>
-        </w:rPr>
-        <w:t xml:space="preserve"> </w:t>
-      </w:r>
-      <w:proofErr w:type="spellStart"/>
-      <w:r>
-        <w:rPr>
-          <w:rFonts w:ascii="Times New Roman" w:hAnsi="Times New Roman" w:cs="Times New Roman"/>
-          <w:sz w:val="24"/>
-          <w:szCs w:val="24"/>
-        </w:rPr>
-        <w:t>Soiras</w:t>
-      </w:r>
-      <w:proofErr w:type="spellEnd"/>
+        <w:t xml:space="preserve"> Nguyen, and Sonia Leonato Soiras</w:t>
+      </w:r>
     </w:p>
     <w:p>
       <w:pPr>
@@ -163,7 +153,7 @@
     </w:p>
     <w:p>
       <w:pPr>
-        <w:pStyle w:val="ListParagraph"/>
+        <w:pStyle w:val="Prrafodelista"/>
         <w:numPr>
           <w:ilvl w:val="0"/>
           <w:numId w:val="1"/>
@@ -212,7 +202,7 @@
     </w:p>
     <w:p>
       <w:pPr>
-        <w:pStyle w:val="ListParagraph"/>
+        <w:pStyle w:val="Prrafodelista"/>
         <w:numPr>
           <w:ilvl w:val="0"/>
           <w:numId w:val="1"/>
@@ -271,7 +261,7 @@
     </w:p>
     <w:p>
       <w:pPr>
-        <w:pStyle w:val="ListParagraph"/>
+        <w:pStyle w:val="Prrafodelista"/>
         <w:numPr>
           <w:ilvl w:val="0"/>
           <w:numId w:val="1"/>
@@ -308,48 +298,12 @@
           <w:szCs w:val="24"/>
         </w:rPr>
         <w:tab/>
-        <w:t xml:space="preserve">Sonia </w:t>
-      </w:r>
-      <w:proofErr w:type="spellStart"/>
-      <w:r>
-        <w:rPr>
-          <w:rFonts w:ascii="Times New Roman" w:hAnsi="Times New Roman" w:cs="Times New Roman"/>
-          <w:sz w:val="24"/>
-          <w:szCs w:val="24"/>
-        </w:rPr>
-        <w:t>Leonato</w:t>
-      </w:r>
-      <w:proofErr w:type="spellEnd"/>
-      <w:r>
-        <w:rPr>
-          <w:rFonts w:ascii="Times New Roman" w:hAnsi="Times New Roman" w:cs="Times New Roman"/>
-          <w:sz w:val="24"/>
-          <w:szCs w:val="24"/>
-        </w:rPr>
-        <w:t xml:space="preserve"> </w:t>
-      </w:r>
-      <w:proofErr w:type="spellStart"/>
-      <w:r>
-        <w:rPr>
-          <w:rFonts w:ascii="Times New Roman" w:hAnsi="Times New Roman" w:cs="Times New Roman"/>
-          <w:sz w:val="24"/>
-          <w:szCs w:val="24"/>
-        </w:rPr>
-        <w:t>Soiras</w:t>
-      </w:r>
-      <w:proofErr w:type="spellEnd"/>
-      <w:r>
-        <w:rPr>
-          <w:rFonts w:ascii="Times New Roman" w:hAnsi="Times New Roman" w:cs="Times New Roman"/>
-          <w:sz w:val="24"/>
-          <w:szCs w:val="24"/>
-        </w:rPr>
-        <w:t>:</w:t>
+        <w:t>Sonia Leonato Soiras:</w:t>
       </w:r>
     </w:p>
     <w:p>
       <w:pPr>
-        <w:pStyle w:val="ListParagraph"/>
+        <w:pStyle w:val="Prrafodelista"/>
         <w:numPr>
           <w:ilvl w:val="0"/>
           <w:numId w:val="1"/>
@@ -372,6 +326,125 @@
     </w:p>
     <w:p>
       <w:pPr>
+        <w:pStyle w:val="Prrafodelista"/>
+        <w:numPr>
+          <w:ilvl w:val="0"/>
+          <w:numId w:val="1"/>
+        </w:numPr>
+        <w:spacing w:after="0" w:line="480" w:lineRule="auto"/>
+        <w:rPr>
+          <w:rFonts w:ascii="Times New Roman" w:hAnsi="Times New Roman" w:cs="Times New Roman"/>
+          <w:sz w:val="24"/>
+          <w:szCs w:val="24"/>
+        </w:rPr>
+      </w:pPr>
+      <w:r>
+        <w:rPr>
+          <w:rFonts w:ascii="Times New Roman" w:hAnsi="Times New Roman" w:cs="Times New Roman"/>
+          <w:sz w:val="24"/>
+          <w:szCs w:val="24"/>
+        </w:rPr>
+        <w:t xml:space="preserve">Gate level conversions in the </w:t>
+      </w:r>
+      <w:r>
+        <w:rPr>
+          <w:rFonts w:ascii="Times New Roman" w:hAnsi="Times New Roman" w:cs="Times New Roman"/>
+          <w:sz w:val="24"/>
+          <w:szCs w:val="24"/>
+        </w:rPr>
+        <w:t>ALU</w:t>
+      </w:r>
+      <w:r>
+        <w:rPr>
+          <w:rFonts w:ascii="Times New Roman" w:hAnsi="Times New Roman" w:cs="Times New Roman"/>
+          <w:sz w:val="24"/>
+          <w:szCs w:val="24"/>
+        </w:rPr>
+        <w:t xml:space="preserve"> (4x1 mux)</w:t>
+      </w:r>
+    </w:p>
+    <w:p>
+      <w:pPr>
+        <w:pStyle w:val="Prrafodelista"/>
+        <w:numPr>
+          <w:ilvl w:val="0"/>
+          <w:numId w:val="1"/>
+        </w:numPr>
+        <w:spacing w:after="0" w:line="480" w:lineRule="auto"/>
+        <w:rPr>
+          <w:rFonts w:ascii="Times New Roman" w:hAnsi="Times New Roman" w:cs="Times New Roman"/>
+          <w:sz w:val="24"/>
+          <w:szCs w:val="24"/>
+        </w:rPr>
+      </w:pPr>
+      <w:r>
+        <w:rPr>
+          <w:rFonts w:ascii="Times New Roman" w:hAnsi="Times New Roman" w:cs="Times New Roman"/>
+          <w:sz w:val="24"/>
+          <w:szCs w:val="24"/>
+        </w:rPr>
+        <w:t xml:space="preserve">Gate level conversions in the </w:t>
+      </w:r>
+      <w:r>
+        <w:rPr>
+          <w:rFonts w:ascii="Times New Roman" w:hAnsi="Times New Roman" w:cs="Times New Roman"/>
+          <w:sz w:val="24"/>
+          <w:szCs w:val="24"/>
+        </w:rPr>
+        <w:t>ALU</w:t>
+      </w:r>
+      <w:r>
+        <w:rPr>
+          <w:rFonts w:ascii="Times New Roman" w:hAnsi="Times New Roman" w:cs="Times New Roman"/>
+          <w:sz w:val="24"/>
+          <w:szCs w:val="24"/>
+        </w:rPr>
+        <w:t xml:space="preserve"> (</w:t>
+      </w:r>
+      <w:r>
+        <w:rPr>
+          <w:rFonts w:ascii="Times New Roman" w:hAnsi="Times New Roman" w:cs="Times New Roman"/>
+          <w:sz w:val="24"/>
+          <w:szCs w:val="24"/>
+        </w:rPr>
+        <w:t>2</w:t>
+      </w:r>
+      <w:bookmarkStart w:id="0" w:name="_GoBack"/>
+      <w:bookmarkEnd w:id="0"/>
+      <w:r>
+        <w:rPr>
+          <w:rFonts w:ascii="Times New Roman" w:hAnsi="Times New Roman" w:cs="Times New Roman"/>
+          <w:sz w:val="24"/>
+          <w:szCs w:val="24"/>
+        </w:rPr>
+        <w:t>x1 mux)</w:t>
+      </w:r>
+    </w:p>
+    <w:p>
+      <w:pPr>
+        <w:pStyle w:val="Prrafodelista"/>
+        <w:numPr>
+          <w:ilvl w:val="0"/>
+          <w:numId w:val="1"/>
+        </w:numPr>
+        <w:spacing w:after="0" w:line="480" w:lineRule="auto"/>
+        <w:rPr>
+          <w:rFonts w:ascii="Times New Roman" w:hAnsi="Times New Roman" w:cs="Times New Roman"/>
+          <w:sz w:val="24"/>
+          <w:szCs w:val="24"/>
+        </w:rPr>
+      </w:pPr>
+      <w:r>
+        <w:rPr>
+          <w:rFonts w:ascii="Times New Roman" w:hAnsi="Times New Roman" w:cs="Times New Roman"/>
+          <w:sz w:val="24"/>
+          <w:szCs w:val="24"/>
+        </w:rPr>
+        <w:t>Logic diagram, truth table</w:t>
+      </w:r>
+    </w:p>
+    <w:p>
+      <w:pPr>
         <w:spacing w:after="0" w:line="480" w:lineRule="auto"/>
         <w:rPr>
           <w:rFonts w:ascii="Times New Roman" w:hAnsi="Times New Roman" w:cs="Times New Roman"/>
@@ -592,7 +665,7 @@
     </w:p>
     <w:tbl>
       <w:tblPr>
-        <w:tblStyle w:val="TableGrid"/>
+        <w:tblStyle w:val="Tablaconcuadrcula"/>
         <w:tblpPr w:leftFromText="180" w:rightFromText="180" w:vertAnchor="text" w:horzAnchor="page" w:tblpX="7033" w:tblpY="412"/>
         <w:tblW w:w="0" w:type="auto"/>
         <w:tblLook w:val="04A0" w:firstRow="1" w:lastRow="0" w:firstColumn="1" w:lastColumn="0" w:noHBand="0" w:noVBand="1"/>
@@ -623,6 +696,7 @@
                 <w:sz w:val="24"/>
                 <w:szCs w:val="24"/>
               </w:rPr>
+              <w:lastRenderedPageBreak/>
               <w:t>Op</w:t>
             </w:r>
           </w:p>
@@ -798,7 +872,7 @@
     </w:tbl>
     <w:tbl>
       <w:tblPr>
-        <w:tblStyle w:val="TableGrid"/>
+        <w:tblStyle w:val="Tablaconcuadrcula"/>
         <w:tblpPr w:leftFromText="180" w:rightFromText="180" w:vertAnchor="text" w:horzAnchor="margin" w:tblpY="396"/>
         <w:tblW w:w="0" w:type="auto"/>
         <w:tblLook w:val="04A0" w:firstRow="1" w:lastRow="0" w:firstColumn="1" w:lastColumn="0" w:noHBand="0" w:noVBand="1"/>
@@ -1107,19 +1181,20 @@
         <w:spacing w:after="0" w:line="480" w:lineRule="auto"/>
         <w:rPr>
           <w:rFonts w:ascii="Times New Roman" w:hAnsi="Times New Roman" w:cs="Times New Roman"/>
-          <w:sz w:val="24"/>
-          <w:szCs w:val="24"/>
-        </w:rPr>
-      </w:pPr>
-      <w:r>
-        <w:rPr>
-          <w:rFonts w:ascii="Times New Roman" w:hAnsi="Times New Roman" w:cs="Times New Roman"/>
           <w:b/>
           <w:sz w:val="24"/>
           <w:szCs w:val="24"/>
           <w:u w:val="single"/>
         </w:rPr>
-        <w:lastRenderedPageBreak/>
+      </w:pPr>
+      <w:r>
+        <w:rPr>
+          <w:rFonts w:ascii="Times New Roman" w:hAnsi="Times New Roman" w:cs="Times New Roman"/>
+          <w:b/>
+          <w:sz w:val="24"/>
+          <w:szCs w:val="24"/>
+          <w:u w:val="single"/>
+        </w:rPr>
         <w:t>Logic Diagrams/Truth Tables</w:t>
       </w:r>
       <w:r>
@@ -1138,20 +1213,930 @@
         <w:spacing w:after="0" w:line="480" w:lineRule="auto"/>
         <w:rPr>
           <w:rFonts w:ascii="Times New Roman" w:hAnsi="Times New Roman" w:cs="Times New Roman"/>
-          <w:sz w:val="24"/>
-          <w:szCs w:val="24"/>
-        </w:rPr>
-      </w:pPr>
-      <w:r>
-        <w:rPr>
-          <w:rFonts w:ascii="Times New Roman" w:hAnsi="Times New Roman" w:cs="Times New Roman"/>
           <w:b/>
           <w:sz w:val="24"/>
           <w:szCs w:val="24"/>
           <w:u w:val="single"/>
         </w:rPr>
-        <w:t>Verilog Source Code:</w:t>
-      </w:r>
+      </w:pPr>
+    </w:p>
+    <w:tbl>
+      <w:tblPr>
+        <w:tblStyle w:val="Tablaconcuadrcula"/>
+        <w:tblW w:w="10306" w:type="dxa"/>
+        <w:tblLook w:val="04A0" w:firstRow="1" w:lastRow="0" w:firstColumn="1" w:lastColumn="0" w:noHBand="0" w:noVBand="1"/>
+      </w:tblPr>
+      <w:tblGrid>
+        <w:gridCol w:w="798"/>
+        <w:gridCol w:w="916"/>
+        <w:gridCol w:w="919"/>
+        <w:gridCol w:w="1112"/>
+        <w:gridCol w:w="1152"/>
+        <w:gridCol w:w="1246"/>
+        <w:gridCol w:w="1308"/>
+        <w:gridCol w:w="913"/>
+        <w:gridCol w:w="1033"/>
+        <w:gridCol w:w="1033"/>
+      </w:tblGrid>
+      <w:tr>
+        <w:trPr>
+          <w:trHeight w:val="394"/>
+        </w:trPr>
+        <w:tc>
+          <w:tcPr>
+            <w:tcW w:w="988" w:type="dxa"/>
+          </w:tcPr>
+          <w:p>
+            <w:pPr>
+              <w:spacing w:before="100" w:beforeAutospacing="1" w:after="100" w:afterAutospacing="1"/>
+              <w:rPr>
+                <w:rFonts w:eastAsia="Times New Roman" w:cstheme="minorHAnsi"/>
+                <w:b/>
+                <w:color w:val="000000"/>
+                <w:sz w:val="24"/>
+                <w:szCs w:val="24"/>
+                <w:lang w:eastAsia="es-ES"/>
+              </w:rPr>
+            </w:pPr>
+            <w:proofErr w:type="spellStart"/>
+            <w:r>
+              <w:rPr>
+                <w:rFonts w:eastAsia="Times New Roman" w:cstheme="minorHAnsi"/>
+                <w:b/>
+                <w:color w:val="000000"/>
+                <w:sz w:val="24"/>
+                <w:szCs w:val="24"/>
+                <w:lang w:eastAsia="es-ES"/>
+              </w:rPr>
+              <w:t>Instr</w:t>
+            </w:r>
+            <w:proofErr w:type="spellEnd"/>
+          </w:p>
+        </w:tc>
+        <w:tc>
+          <w:tcPr>
+            <w:tcW w:w="602" w:type="dxa"/>
+          </w:tcPr>
+          <w:p>
+            <w:pPr>
+              <w:spacing w:before="100" w:beforeAutospacing="1" w:after="100" w:afterAutospacing="1"/>
+              <w:rPr>
+                <w:rFonts w:eastAsia="Times New Roman" w:cstheme="minorHAnsi"/>
+                <w:b/>
+                <w:color w:val="000000"/>
+                <w:sz w:val="24"/>
+                <w:szCs w:val="24"/>
+                <w:lang w:eastAsia="es-ES"/>
+              </w:rPr>
+            </w:pPr>
+            <w:proofErr w:type="spellStart"/>
+            <w:r>
+              <w:rPr>
+                <w:rFonts w:eastAsia="Times New Roman" w:cstheme="minorHAnsi"/>
+                <w:b/>
+                <w:color w:val="000000"/>
+                <w:sz w:val="24"/>
+                <w:szCs w:val="24"/>
+                <w:lang w:eastAsia="es-ES"/>
+              </w:rPr>
+              <w:t>RegDst</w:t>
+            </w:r>
+            <w:proofErr w:type="spellEnd"/>
+          </w:p>
+        </w:tc>
+        <w:tc>
+          <w:tcPr>
+            <w:tcW w:w="919" w:type="dxa"/>
+          </w:tcPr>
+          <w:p>
+            <w:pPr>
+              <w:spacing w:before="100" w:beforeAutospacing="1" w:after="100" w:afterAutospacing="1"/>
+              <w:rPr>
+                <w:rFonts w:eastAsia="Times New Roman" w:cstheme="minorHAnsi"/>
+                <w:b/>
+                <w:color w:val="000000"/>
+                <w:sz w:val="24"/>
+                <w:szCs w:val="24"/>
+                <w:lang w:eastAsia="es-ES"/>
+              </w:rPr>
+            </w:pPr>
+            <w:proofErr w:type="spellStart"/>
+            <w:r>
+              <w:rPr>
+                <w:rFonts w:eastAsia="Times New Roman" w:cstheme="minorHAnsi"/>
+                <w:b/>
+                <w:color w:val="000000"/>
+                <w:sz w:val="24"/>
+                <w:szCs w:val="24"/>
+                <w:lang w:eastAsia="es-ES"/>
+              </w:rPr>
+              <w:t>ALUSrc</w:t>
+            </w:r>
+            <w:proofErr w:type="spellEnd"/>
+          </w:p>
+        </w:tc>
+        <w:tc>
+          <w:tcPr>
+            <w:tcW w:w="1112" w:type="dxa"/>
+          </w:tcPr>
+          <w:p>
+            <w:pPr>
+              <w:spacing w:before="100" w:beforeAutospacing="1" w:after="100" w:afterAutospacing="1"/>
+              <w:rPr>
+                <w:rFonts w:eastAsia="Times New Roman" w:cstheme="minorHAnsi"/>
+                <w:b/>
+                <w:color w:val="000000"/>
+                <w:sz w:val="24"/>
+                <w:szCs w:val="24"/>
+                <w:lang w:eastAsia="es-ES"/>
+              </w:rPr>
+            </w:pPr>
+            <w:proofErr w:type="spellStart"/>
+            <w:r>
+              <w:rPr>
+                <w:rFonts w:eastAsia="Times New Roman" w:cstheme="minorHAnsi"/>
+                <w:b/>
+                <w:color w:val="000000"/>
+                <w:sz w:val="24"/>
+                <w:szCs w:val="24"/>
+                <w:lang w:eastAsia="es-ES"/>
+              </w:rPr>
+              <w:t>MemReg</w:t>
+            </w:r>
+            <w:proofErr w:type="spellEnd"/>
+          </w:p>
+        </w:tc>
+        <w:tc>
+          <w:tcPr>
+            <w:tcW w:w="1152" w:type="dxa"/>
+          </w:tcPr>
+          <w:p>
+            <w:pPr>
+              <w:spacing w:before="100" w:beforeAutospacing="1" w:after="100" w:afterAutospacing="1"/>
+              <w:rPr>
+                <w:rFonts w:eastAsia="Times New Roman" w:cstheme="minorHAnsi"/>
+                <w:b/>
+                <w:color w:val="000000"/>
+                <w:sz w:val="24"/>
+                <w:szCs w:val="24"/>
+                <w:lang w:eastAsia="es-ES"/>
+              </w:rPr>
+            </w:pPr>
+            <w:proofErr w:type="spellStart"/>
+            <w:r>
+              <w:rPr>
+                <w:rFonts w:eastAsia="Times New Roman" w:cstheme="minorHAnsi"/>
+                <w:b/>
+                <w:color w:val="000000"/>
+                <w:sz w:val="24"/>
+                <w:szCs w:val="24"/>
+                <w:lang w:eastAsia="es-ES"/>
+              </w:rPr>
+              <w:t>RegWrite</w:t>
+            </w:r>
+            <w:proofErr w:type="spellEnd"/>
+          </w:p>
+        </w:tc>
+        <w:tc>
+          <w:tcPr>
+            <w:tcW w:w="1246" w:type="dxa"/>
+          </w:tcPr>
+          <w:p>
+            <w:pPr>
+              <w:spacing w:before="100" w:beforeAutospacing="1" w:after="100" w:afterAutospacing="1"/>
+              <w:rPr>
+                <w:rFonts w:eastAsia="Times New Roman" w:cstheme="minorHAnsi"/>
+                <w:b/>
+                <w:color w:val="000000"/>
+                <w:sz w:val="24"/>
+                <w:szCs w:val="24"/>
+                <w:lang w:eastAsia="es-ES"/>
+              </w:rPr>
+            </w:pPr>
+            <w:proofErr w:type="spellStart"/>
+            <w:r>
+              <w:rPr>
+                <w:rFonts w:eastAsia="Times New Roman" w:cstheme="minorHAnsi"/>
+                <w:b/>
+                <w:color w:val="000000"/>
+                <w:sz w:val="24"/>
+                <w:szCs w:val="24"/>
+                <w:lang w:eastAsia="es-ES"/>
+              </w:rPr>
+              <w:t>MemRead</w:t>
+            </w:r>
+            <w:proofErr w:type="spellEnd"/>
+          </w:p>
+        </w:tc>
+        <w:tc>
+          <w:tcPr>
+            <w:tcW w:w="1308" w:type="dxa"/>
+          </w:tcPr>
+          <w:p>
+            <w:pPr>
+              <w:spacing w:before="100" w:beforeAutospacing="1" w:after="100" w:afterAutospacing="1"/>
+              <w:rPr>
+                <w:rFonts w:eastAsia="Times New Roman" w:cstheme="minorHAnsi"/>
+                <w:b/>
+                <w:color w:val="000000"/>
+                <w:sz w:val="24"/>
+                <w:szCs w:val="24"/>
+                <w:lang w:eastAsia="es-ES"/>
+              </w:rPr>
+            </w:pPr>
+            <w:proofErr w:type="spellStart"/>
+            <w:r>
+              <w:rPr>
+                <w:rFonts w:eastAsia="Times New Roman" w:cstheme="minorHAnsi"/>
+                <w:b/>
+                <w:color w:val="000000"/>
+                <w:sz w:val="24"/>
+                <w:szCs w:val="24"/>
+                <w:lang w:eastAsia="es-ES"/>
+              </w:rPr>
+              <w:t>MemWrite</w:t>
+            </w:r>
+            <w:proofErr w:type="spellEnd"/>
+          </w:p>
+        </w:tc>
+        <w:tc>
+          <w:tcPr>
+            <w:tcW w:w="913" w:type="dxa"/>
+          </w:tcPr>
+          <w:p>
+            <w:pPr>
+              <w:spacing w:before="100" w:beforeAutospacing="1" w:after="100" w:afterAutospacing="1"/>
+              <w:rPr>
+                <w:rFonts w:eastAsia="Times New Roman" w:cstheme="minorHAnsi"/>
+                <w:b/>
+                <w:color w:val="000000"/>
+                <w:sz w:val="24"/>
+                <w:szCs w:val="24"/>
+                <w:lang w:eastAsia="es-ES"/>
+              </w:rPr>
+            </w:pPr>
+            <w:r>
+              <w:rPr>
+                <w:rFonts w:eastAsia="Times New Roman" w:cstheme="minorHAnsi"/>
+                <w:b/>
+                <w:color w:val="000000"/>
+                <w:sz w:val="24"/>
+                <w:szCs w:val="24"/>
+                <w:lang w:eastAsia="es-ES"/>
+              </w:rPr>
+              <w:t>Branch</w:t>
+            </w:r>
+          </w:p>
+        </w:tc>
+        <w:tc>
+          <w:tcPr>
+            <w:tcW w:w="1033" w:type="dxa"/>
+          </w:tcPr>
+          <w:p>
+            <w:pPr>
+              <w:spacing w:before="100" w:beforeAutospacing="1" w:after="100" w:afterAutospacing="1"/>
+              <w:rPr>
+                <w:rFonts w:eastAsia="Times New Roman" w:cstheme="minorHAnsi"/>
+                <w:b/>
+                <w:color w:val="000000"/>
+                <w:sz w:val="24"/>
+                <w:szCs w:val="24"/>
+                <w:lang w:eastAsia="es-ES"/>
+              </w:rPr>
+            </w:pPr>
+            <w:r>
+              <w:rPr>
+                <w:rFonts w:eastAsia="Times New Roman" w:cstheme="minorHAnsi"/>
+                <w:b/>
+                <w:color w:val="000000"/>
+                <w:sz w:val="24"/>
+                <w:szCs w:val="24"/>
+                <w:lang w:eastAsia="es-ES"/>
+              </w:rPr>
+              <w:t>ALUOp1</w:t>
+            </w:r>
+          </w:p>
+        </w:tc>
+        <w:tc>
+          <w:tcPr>
+            <w:tcW w:w="1033" w:type="dxa"/>
+          </w:tcPr>
+          <w:p>
+            <w:pPr>
+              <w:spacing w:before="100" w:beforeAutospacing="1" w:after="100" w:afterAutospacing="1"/>
+              <w:rPr>
+                <w:rFonts w:eastAsia="Times New Roman" w:cstheme="minorHAnsi"/>
+                <w:b/>
+                <w:color w:val="000000"/>
+                <w:sz w:val="24"/>
+                <w:szCs w:val="24"/>
+                <w:lang w:eastAsia="es-ES"/>
+              </w:rPr>
+            </w:pPr>
+            <w:r>
+              <w:rPr>
+                <w:rFonts w:eastAsia="Times New Roman" w:cstheme="minorHAnsi"/>
+                <w:b/>
+                <w:color w:val="000000"/>
+                <w:sz w:val="24"/>
+                <w:szCs w:val="24"/>
+                <w:lang w:eastAsia="es-ES"/>
+              </w:rPr>
+              <w:t>ALUOp2</w:t>
+            </w:r>
+          </w:p>
+        </w:tc>
+      </w:tr>
+      <w:tr>
+        <w:trPr>
+          <w:trHeight w:val="192"/>
+        </w:trPr>
+        <w:tc>
+          <w:tcPr>
+            <w:tcW w:w="988" w:type="dxa"/>
+          </w:tcPr>
+          <w:p>
+            <w:pPr>
+              <w:spacing w:before="100" w:beforeAutospacing="1" w:after="100" w:afterAutospacing="1"/>
+              <w:rPr>
+                <w:rFonts w:eastAsia="Times New Roman" w:cstheme="minorHAnsi"/>
+                <w:b/>
+                <w:color w:val="000000"/>
+                <w:sz w:val="24"/>
+                <w:szCs w:val="24"/>
+                <w:lang w:eastAsia="es-ES"/>
+              </w:rPr>
+            </w:pPr>
+            <w:proofErr w:type="spellStart"/>
+            <w:r>
+              <w:rPr>
+                <w:rFonts w:eastAsia="Times New Roman" w:cstheme="minorHAnsi"/>
+                <w:b/>
+                <w:color w:val="000000"/>
+                <w:sz w:val="24"/>
+                <w:szCs w:val="24"/>
+                <w:lang w:eastAsia="es-ES"/>
+              </w:rPr>
+              <w:t>Rtype</w:t>
+            </w:r>
+            <w:proofErr w:type="spellEnd"/>
+          </w:p>
+        </w:tc>
+        <w:tc>
+          <w:tcPr>
+            <w:tcW w:w="602" w:type="dxa"/>
+          </w:tcPr>
+          <w:p>
+            <w:pPr>
+              <w:spacing w:before="100" w:beforeAutospacing="1" w:after="100" w:afterAutospacing="1"/>
+              <w:jc w:val="center"/>
+              <w:rPr>
+                <w:rFonts w:eastAsia="Times New Roman" w:cstheme="minorHAnsi"/>
+                <w:color w:val="000000"/>
+                <w:sz w:val="24"/>
+                <w:szCs w:val="24"/>
+                <w:lang w:eastAsia="es-ES"/>
+              </w:rPr>
+            </w:pPr>
+            <w:r>
+              <w:rPr>
+                <w:rFonts w:eastAsia="Times New Roman" w:cstheme="minorHAnsi"/>
+                <w:color w:val="000000"/>
+                <w:sz w:val="24"/>
+                <w:szCs w:val="24"/>
+                <w:lang w:eastAsia="es-ES"/>
+              </w:rPr>
+              <w:t>1</w:t>
+            </w:r>
+          </w:p>
+        </w:tc>
+        <w:tc>
+          <w:tcPr>
+            <w:tcW w:w="919" w:type="dxa"/>
+          </w:tcPr>
+          <w:p>
+            <w:pPr>
+              <w:spacing w:before="100" w:beforeAutospacing="1" w:after="100" w:afterAutospacing="1"/>
+              <w:jc w:val="center"/>
+              <w:rPr>
+                <w:rFonts w:eastAsia="Times New Roman" w:cstheme="minorHAnsi"/>
+                <w:color w:val="000000"/>
+                <w:sz w:val="24"/>
+                <w:szCs w:val="24"/>
+                <w:lang w:eastAsia="es-ES"/>
+              </w:rPr>
+            </w:pPr>
+            <w:r>
+              <w:rPr>
+                <w:rFonts w:eastAsia="Times New Roman" w:cstheme="minorHAnsi"/>
+                <w:color w:val="000000"/>
+                <w:sz w:val="24"/>
+                <w:szCs w:val="24"/>
+                <w:lang w:eastAsia="es-ES"/>
+              </w:rPr>
+              <w:t>0</w:t>
+            </w:r>
+          </w:p>
+        </w:tc>
+        <w:tc>
+          <w:tcPr>
+            <w:tcW w:w="1112" w:type="dxa"/>
+          </w:tcPr>
+          <w:p>
+            <w:pPr>
+              <w:spacing w:before="100" w:beforeAutospacing="1" w:after="100" w:afterAutospacing="1"/>
+              <w:jc w:val="center"/>
+              <w:rPr>
+                <w:rFonts w:eastAsia="Times New Roman" w:cstheme="minorHAnsi"/>
+                <w:color w:val="000000"/>
+                <w:sz w:val="24"/>
+                <w:szCs w:val="24"/>
+                <w:lang w:eastAsia="es-ES"/>
+              </w:rPr>
+            </w:pPr>
+            <w:r>
+              <w:rPr>
+                <w:rFonts w:eastAsia="Times New Roman" w:cstheme="minorHAnsi"/>
+                <w:color w:val="000000"/>
+                <w:sz w:val="24"/>
+                <w:szCs w:val="24"/>
+                <w:lang w:eastAsia="es-ES"/>
+              </w:rPr>
+              <w:t>0</w:t>
+            </w:r>
+          </w:p>
+        </w:tc>
+        <w:tc>
+          <w:tcPr>
+            <w:tcW w:w="1152" w:type="dxa"/>
+          </w:tcPr>
+          <w:p>
+            <w:pPr>
+              <w:spacing w:before="100" w:beforeAutospacing="1" w:after="100" w:afterAutospacing="1"/>
+              <w:jc w:val="center"/>
+              <w:rPr>
+                <w:rFonts w:eastAsia="Times New Roman" w:cstheme="minorHAnsi"/>
+                <w:color w:val="000000"/>
+                <w:sz w:val="24"/>
+                <w:szCs w:val="24"/>
+                <w:lang w:eastAsia="es-ES"/>
+              </w:rPr>
+            </w:pPr>
+            <w:r>
+              <w:rPr>
+                <w:rFonts w:eastAsia="Times New Roman" w:cstheme="minorHAnsi"/>
+                <w:color w:val="000000"/>
+                <w:sz w:val="24"/>
+                <w:szCs w:val="24"/>
+                <w:lang w:eastAsia="es-ES"/>
+              </w:rPr>
+              <w:t>1</w:t>
+            </w:r>
+          </w:p>
+        </w:tc>
+        <w:tc>
+          <w:tcPr>
+            <w:tcW w:w="1246" w:type="dxa"/>
+          </w:tcPr>
+          <w:p>
+            <w:pPr>
+              <w:spacing w:before="100" w:beforeAutospacing="1" w:after="100" w:afterAutospacing="1"/>
+              <w:jc w:val="center"/>
+              <w:rPr>
+                <w:rFonts w:eastAsia="Times New Roman" w:cstheme="minorHAnsi"/>
+                <w:color w:val="000000"/>
+                <w:sz w:val="24"/>
+                <w:szCs w:val="24"/>
+                <w:lang w:eastAsia="es-ES"/>
+              </w:rPr>
+            </w:pPr>
+            <w:r>
+              <w:rPr>
+                <w:rFonts w:eastAsia="Times New Roman" w:cstheme="minorHAnsi"/>
+                <w:color w:val="000000"/>
+                <w:sz w:val="24"/>
+                <w:szCs w:val="24"/>
+                <w:lang w:eastAsia="es-ES"/>
+              </w:rPr>
+              <w:t>0</w:t>
+            </w:r>
+          </w:p>
+        </w:tc>
+        <w:tc>
+          <w:tcPr>
+            <w:tcW w:w="1308" w:type="dxa"/>
+          </w:tcPr>
+          <w:p>
+            <w:pPr>
+              <w:spacing w:before="100" w:beforeAutospacing="1" w:after="100" w:afterAutospacing="1"/>
+              <w:jc w:val="center"/>
+              <w:rPr>
+                <w:rFonts w:eastAsia="Times New Roman" w:cstheme="minorHAnsi"/>
+                <w:color w:val="000000"/>
+                <w:sz w:val="24"/>
+                <w:szCs w:val="24"/>
+                <w:lang w:eastAsia="es-ES"/>
+              </w:rPr>
+            </w:pPr>
+            <w:r>
+              <w:rPr>
+                <w:rFonts w:eastAsia="Times New Roman" w:cstheme="minorHAnsi"/>
+                <w:color w:val="000000"/>
+                <w:sz w:val="24"/>
+                <w:szCs w:val="24"/>
+                <w:lang w:eastAsia="es-ES"/>
+              </w:rPr>
+              <w:t>0</w:t>
+            </w:r>
+          </w:p>
+        </w:tc>
+        <w:tc>
+          <w:tcPr>
+            <w:tcW w:w="913" w:type="dxa"/>
+          </w:tcPr>
+          <w:p>
+            <w:pPr>
+              <w:spacing w:before="100" w:beforeAutospacing="1" w:after="100" w:afterAutospacing="1"/>
+              <w:jc w:val="center"/>
+              <w:rPr>
+                <w:rFonts w:eastAsia="Times New Roman" w:cstheme="minorHAnsi"/>
+                <w:color w:val="000000"/>
+                <w:sz w:val="24"/>
+                <w:szCs w:val="24"/>
+                <w:lang w:eastAsia="es-ES"/>
+              </w:rPr>
+            </w:pPr>
+            <w:r>
+              <w:rPr>
+                <w:rFonts w:eastAsia="Times New Roman" w:cstheme="minorHAnsi"/>
+                <w:color w:val="000000"/>
+                <w:sz w:val="24"/>
+                <w:szCs w:val="24"/>
+                <w:lang w:eastAsia="es-ES"/>
+              </w:rPr>
+              <w:t>0</w:t>
+            </w:r>
+          </w:p>
+        </w:tc>
+        <w:tc>
+          <w:tcPr>
+            <w:tcW w:w="1033" w:type="dxa"/>
+          </w:tcPr>
+          <w:p>
+            <w:pPr>
+              <w:spacing w:before="100" w:beforeAutospacing="1" w:after="100" w:afterAutospacing="1"/>
+              <w:jc w:val="center"/>
+              <w:rPr>
+                <w:rFonts w:eastAsia="Times New Roman" w:cstheme="minorHAnsi"/>
+                <w:color w:val="000000"/>
+                <w:sz w:val="24"/>
+                <w:szCs w:val="24"/>
+                <w:lang w:eastAsia="es-ES"/>
+              </w:rPr>
+            </w:pPr>
+            <w:r>
+              <w:rPr>
+                <w:rFonts w:eastAsia="Times New Roman" w:cstheme="minorHAnsi"/>
+                <w:color w:val="000000"/>
+                <w:sz w:val="24"/>
+                <w:szCs w:val="24"/>
+                <w:lang w:eastAsia="es-ES"/>
+              </w:rPr>
+              <w:t>1</w:t>
+            </w:r>
+          </w:p>
+        </w:tc>
+        <w:tc>
+          <w:tcPr>
+            <w:tcW w:w="1033" w:type="dxa"/>
+          </w:tcPr>
+          <w:p>
+            <w:pPr>
+              <w:spacing w:before="100" w:beforeAutospacing="1" w:after="100" w:afterAutospacing="1"/>
+              <w:jc w:val="center"/>
+              <w:rPr>
+                <w:rFonts w:eastAsia="Times New Roman" w:cstheme="minorHAnsi"/>
+                <w:color w:val="000000"/>
+                <w:sz w:val="24"/>
+                <w:szCs w:val="24"/>
+                <w:lang w:eastAsia="es-ES"/>
+              </w:rPr>
+            </w:pPr>
+            <w:r>
+              <w:rPr>
+                <w:rFonts w:eastAsia="Times New Roman" w:cstheme="minorHAnsi"/>
+                <w:color w:val="000000"/>
+                <w:sz w:val="24"/>
+                <w:szCs w:val="24"/>
+                <w:lang w:eastAsia="es-ES"/>
+              </w:rPr>
+              <w:t>0</w:t>
+            </w:r>
+          </w:p>
+        </w:tc>
+      </w:tr>
+      <w:tr>
+        <w:trPr>
+          <w:trHeight w:val="192"/>
+        </w:trPr>
+        <w:tc>
+          <w:tcPr>
+            <w:tcW w:w="988" w:type="dxa"/>
+          </w:tcPr>
+          <w:p>
+            <w:pPr>
+              <w:spacing w:before="100" w:beforeAutospacing="1" w:after="100" w:afterAutospacing="1"/>
+              <w:rPr>
+                <w:rFonts w:eastAsia="Times New Roman" w:cstheme="minorHAnsi"/>
+                <w:b/>
+                <w:color w:val="000000"/>
+                <w:sz w:val="24"/>
+                <w:szCs w:val="24"/>
+                <w:lang w:eastAsia="es-ES"/>
+              </w:rPr>
+            </w:pPr>
+            <w:proofErr w:type="spellStart"/>
+            <w:r>
+              <w:rPr>
+                <w:rFonts w:eastAsia="Times New Roman" w:cstheme="minorHAnsi"/>
+                <w:b/>
+                <w:color w:val="000000"/>
+                <w:sz w:val="24"/>
+                <w:szCs w:val="24"/>
+                <w:lang w:eastAsia="es-ES"/>
+              </w:rPr>
+              <w:t>addi</w:t>
+            </w:r>
+            <w:proofErr w:type="spellEnd"/>
+          </w:p>
+        </w:tc>
+        <w:tc>
+          <w:tcPr>
+            <w:tcW w:w="602" w:type="dxa"/>
+          </w:tcPr>
+          <w:p>
+            <w:pPr>
+              <w:spacing w:before="100" w:beforeAutospacing="1" w:after="100" w:afterAutospacing="1"/>
+              <w:jc w:val="center"/>
+              <w:rPr>
+                <w:rFonts w:eastAsia="Times New Roman" w:cstheme="minorHAnsi"/>
+                <w:color w:val="000000"/>
+                <w:sz w:val="24"/>
+                <w:szCs w:val="24"/>
+                <w:lang w:eastAsia="es-ES"/>
+              </w:rPr>
+            </w:pPr>
+            <w:r>
+              <w:rPr>
+                <w:rFonts w:eastAsia="Times New Roman" w:cstheme="minorHAnsi"/>
+                <w:color w:val="000000"/>
+                <w:sz w:val="24"/>
+                <w:szCs w:val="24"/>
+                <w:lang w:eastAsia="es-ES"/>
+              </w:rPr>
+              <w:t>0</w:t>
+            </w:r>
+          </w:p>
+        </w:tc>
+        <w:tc>
+          <w:tcPr>
+            <w:tcW w:w="919" w:type="dxa"/>
+          </w:tcPr>
+          <w:p>
+            <w:pPr>
+              <w:spacing w:before="100" w:beforeAutospacing="1" w:after="100" w:afterAutospacing="1"/>
+              <w:jc w:val="center"/>
+              <w:rPr>
+                <w:rFonts w:eastAsia="Times New Roman" w:cstheme="minorHAnsi"/>
+                <w:color w:val="000000"/>
+                <w:sz w:val="24"/>
+                <w:szCs w:val="24"/>
+                <w:lang w:eastAsia="es-ES"/>
+              </w:rPr>
+            </w:pPr>
+            <w:r>
+              <w:rPr>
+                <w:rFonts w:eastAsia="Times New Roman" w:cstheme="minorHAnsi"/>
+                <w:color w:val="000000"/>
+                <w:sz w:val="24"/>
+                <w:szCs w:val="24"/>
+                <w:lang w:eastAsia="es-ES"/>
+              </w:rPr>
+              <w:t>1</w:t>
+            </w:r>
+          </w:p>
+        </w:tc>
+        <w:tc>
+          <w:tcPr>
+            <w:tcW w:w="1112" w:type="dxa"/>
+          </w:tcPr>
+          <w:p>
+            <w:pPr>
+              <w:spacing w:before="100" w:beforeAutospacing="1" w:after="100" w:afterAutospacing="1"/>
+              <w:jc w:val="center"/>
+              <w:rPr>
+                <w:rFonts w:eastAsia="Times New Roman" w:cstheme="minorHAnsi"/>
+                <w:color w:val="000000"/>
+                <w:sz w:val="24"/>
+                <w:szCs w:val="24"/>
+                <w:lang w:eastAsia="es-ES"/>
+              </w:rPr>
+            </w:pPr>
+            <w:r>
+              <w:rPr>
+                <w:rFonts w:eastAsia="Times New Roman" w:cstheme="minorHAnsi"/>
+                <w:color w:val="000000"/>
+                <w:sz w:val="24"/>
+                <w:szCs w:val="24"/>
+                <w:lang w:eastAsia="es-ES"/>
+              </w:rPr>
+              <w:t>0</w:t>
+            </w:r>
+          </w:p>
+        </w:tc>
+        <w:tc>
+          <w:tcPr>
+            <w:tcW w:w="1152" w:type="dxa"/>
+          </w:tcPr>
+          <w:p>
+            <w:pPr>
+              <w:spacing w:before="100" w:beforeAutospacing="1" w:after="100" w:afterAutospacing="1"/>
+              <w:jc w:val="center"/>
+              <w:rPr>
+                <w:rFonts w:eastAsia="Times New Roman" w:cstheme="minorHAnsi"/>
+                <w:color w:val="000000"/>
+                <w:sz w:val="24"/>
+                <w:szCs w:val="24"/>
+                <w:lang w:eastAsia="es-ES"/>
+              </w:rPr>
+            </w:pPr>
+            <w:r>
+              <w:rPr>
+                <w:rFonts w:eastAsia="Times New Roman" w:cstheme="minorHAnsi"/>
+                <w:color w:val="000000"/>
+                <w:sz w:val="24"/>
+                <w:szCs w:val="24"/>
+                <w:lang w:eastAsia="es-ES"/>
+              </w:rPr>
+              <w:t>1</w:t>
+            </w:r>
+          </w:p>
+        </w:tc>
+        <w:tc>
+          <w:tcPr>
+            <w:tcW w:w="1246" w:type="dxa"/>
+          </w:tcPr>
+          <w:p>
+            <w:pPr>
+              <w:spacing w:before="100" w:beforeAutospacing="1" w:after="100" w:afterAutospacing="1"/>
+              <w:jc w:val="center"/>
+              <w:rPr>
+                <w:rFonts w:eastAsia="Times New Roman" w:cstheme="minorHAnsi"/>
+                <w:color w:val="000000"/>
+                <w:sz w:val="24"/>
+                <w:szCs w:val="24"/>
+                <w:lang w:eastAsia="es-ES"/>
+              </w:rPr>
+            </w:pPr>
+            <w:r>
+              <w:rPr>
+                <w:rFonts w:eastAsia="Times New Roman" w:cstheme="minorHAnsi"/>
+                <w:color w:val="000000"/>
+                <w:sz w:val="24"/>
+                <w:szCs w:val="24"/>
+                <w:lang w:eastAsia="es-ES"/>
+              </w:rPr>
+              <w:t>0</w:t>
+            </w:r>
+          </w:p>
+        </w:tc>
+        <w:tc>
+          <w:tcPr>
+            <w:tcW w:w="1308" w:type="dxa"/>
+          </w:tcPr>
+          <w:p>
+            <w:pPr>
+              <w:spacing w:before="100" w:beforeAutospacing="1" w:after="100" w:afterAutospacing="1"/>
+              <w:jc w:val="center"/>
+              <w:rPr>
+                <w:rFonts w:eastAsia="Times New Roman" w:cstheme="minorHAnsi"/>
+                <w:color w:val="000000"/>
+                <w:sz w:val="24"/>
+                <w:szCs w:val="24"/>
+                <w:lang w:eastAsia="es-ES"/>
+              </w:rPr>
+            </w:pPr>
+            <w:r>
+              <w:rPr>
+                <w:rFonts w:eastAsia="Times New Roman" w:cstheme="minorHAnsi"/>
+                <w:color w:val="000000"/>
+                <w:sz w:val="24"/>
+                <w:szCs w:val="24"/>
+                <w:lang w:eastAsia="es-ES"/>
+              </w:rPr>
+              <w:t>0</w:t>
+            </w:r>
+          </w:p>
+        </w:tc>
+        <w:tc>
+          <w:tcPr>
+            <w:tcW w:w="913" w:type="dxa"/>
+          </w:tcPr>
+          <w:p>
+            <w:pPr>
+              <w:spacing w:before="100" w:beforeAutospacing="1" w:after="100" w:afterAutospacing="1"/>
+              <w:jc w:val="center"/>
+              <w:rPr>
+                <w:rFonts w:eastAsia="Times New Roman" w:cstheme="minorHAnsi"/>
+                <w:color w:val="000000"/>
+                <w:sz w:val="24"/>
+                <w:szCs w:val="24"/>
+                <w:lang w:eastAsia="es-ES"/>
+              </w:rPr>
+            </w:pPr>
+            <w:r>
+              <w:rPr>
+                <w:rFonts w:eastAsia="Times New Roman" w:cstheme="minorHAnsi"/>
+                <w:color w:val="000000"/>
+                <w:sz w:val="24"/>
+                <w:szCs w:val="24"/>
+                <w:lang w:eastAsia="es-ES"/>
+              </w:rPr>
+              <w:t>0</w:t>
+            </w:r>
+          </w:p>
+        </w:tc>
+        <w:tc>
+          <w:tcPr>
+            <w:tcW w:w="1033" w:type="dxa"/>
+          </w:tcPr>
+          <w:p>
+            <w:pPr>
+              <w:spacing w:before="100" w:beforeAutospacing="1" w:after="100" w:afterAutospacing="1"/>
+              <w:jc w:val="center"/>
+              <w:rPr>
+                <w:rFonts w:eastAsia="Times New Roman" w:cstheme="minorHAnsi"/>
+                <w:color w:val="000000"/>
+                <w:sz w:val="24"/>
+                <w:szCs w:val="24"/>
+                <w:lang w:eastAsia="es-ES"/>
+              </w:rPr>
+            </w:pPr>
+            <w:r>
+              <w:rPr>
+                <w:rFonts w:eastAsia="Times New Roman" w:cstheme="minorHAnsi"/>
+                <w:color w:val="000000"/>
+                <w:sz w:val="24"/>
+                <w:szCs w:val="24"/>
+                <w:lang w:eastAsia="es-ES"/>
+              </w:rPr>
+              <w:t>0</w:t>
+            </w:r>
+          </w:p>
+        </w:tc>
+        <w:tc>
+          <w:tcPr>
+            <w:tcW w:w="1033" w:type="dxa"/>
+          </w:tcPr>
+          <w:p>
+            <w:pPr>
+              <w:spacing w:before="100" w:beforeAutospacing="1" w:after="100" w:afterAutospacing="1"/>
+              <w:jc w:val="center"/>
+              <w:rPr>
+                <w:rFonts w:eastAsia="Times New Roman" w:cstheme="minorHAnsi"/>
+                <w:color w:val="000000"/>
+                <w:sz w:val="24"/>
+                <w:szCs w:val="24"/>
+                <w:lang w:eastAsia="es-ES"/>
+              </w:rPr>
+            </w:pPr>
+            <w:r>
+              <w:rPr>
+                <w:rFonts w:eastAsia="Times New Roman" w:cstheme="minorHAnsi"/>
+                <w:color w:val="000000"/>
+                <w:sz w:val="24"/>
+                <w:szCs w:val="24"/>
+                <w:lang w:eastAsia="es-ES"/>
+              </w:rPr>
+              <w:t>0</w:t>
+            </w:r>
+          </w:p>
+        </w:tc>
+      </w:tr>
+    </w:tbl>
+    <w:p>
+      <w:pPr>
+        <w:spacing w:before="100" w:beforeAutospacing="1" w:after="100" w:afterAutospacing="1" w:line="240" w:lineRule="auto"/>
+        <w:jc w:val="center"/>
+        <w:rPr>
+          <w:rFonts w:eastAsia="Times New Roman" w:cstheme="minorHAnsi"/>
+          <w:b/>
+          <w:color w:val="000000"/>
+          <w:sz w:val="24"/>
+          <w:szCs w:val="24"/>
+          <w:lang w:eastAsia="es-ES"/>
+        </w:rPr>
+      </w:pPr>
     </w:p>
     <w:p>
       <w:pPr>
@@ -1164,16 +2149,103 @@
       </w:pPr>
       <w:r>
         <w:rPr>
-          <w:rFonts w:ascii="Times New Roman" w:hAnsi="Times New Roman" w:cs="Times New Roman"/>
+          <w:rFonts w:eastAsia="Times New Roman" w:cstheme="minorHAnsi"/>
           <w:b/>
+          <w:noProof/>
+          <w:color w:val="000000"/>
+          <w:sz w:val="24"/>
+          <w:szCs w:val="24"/>
+          <w:lang w:val="es-ES" w:eastAsia="es-ES"/>
+        </w:rPr>
+        <w:drawing>
+          <wp:inline distT="0" distB="0" distL="0" distR="0">
+            <wp:extent cx="6181725" cy="3048000"/>
+            <wp:effectExtent l="0" t="0" r="9525" b="0"/>
+            <wp:docPr id="1" name="Imagen 1" descr="Datapath"/>
+            <wp:cNvGraphicFramePr>
+              <a:graphicFrameLocks xmlns:a="http://schemas.openxmlformats.org/drawingml/2006/main" noChangeAspect="1"/>
+            </wp:cNvGraphicFramePr>
+            <a:graphic xmlns:a="http://schemas.openxmlformats.org/drawingml/2006/main">
+              <a:graphicData uri="http://schemas.openxmlformats.org/drawingml/2006/picture">
+                <pic:pic xmlns:pic="http://schemas.openxmlformats.org/drawingml/2006/picture">
+                  <pic:nvPicPr>
+                    <pic:cNvPr id="0" name="Picture 1" descr="Datapath"/>
+                    <pic:cNvPicPr>
+                      <a:picLocks noChangeAspect="1" noChangeArrowheads="1"/>
+                    </pic:cNvPicPr>
+                  </pic:nvPicPr>
+                  <pic:blipFill>
+                    <a:blip r:embed="rId5">
+                      <a:extLst>
+                        <a:ext uri="{28A0092B-C50C-407E-A947-70E740481C1C}">
+                          <a14:useLocalDpi xmlns:a14="http://schemas.microsoft.com/office/drawing/2010/main" val="0"/>
+                        </a:ext>
+                      </a:extLst>
+                    </a:blip>
+                    <a:srcRect/>
+                    <a:stretch>
+                      <a:fillRect/>
+                    </a:stretch>
+                  </pic:blipFill>
+                  <pic:spPr bwMode="auto">
+                    <a:xfrm>
+                      <a:off x="0" y="0"/>
+                      <a:ext cx="6181725" cy="3048000"/>
+                    </a:xfrm>
+                    <a:prstGeom prst="rect">
+                      <a:avLst/>
+                    </a:prstGeom>
+                    <a:noFill/>
+                    <a:ln>
+                      <a:noFill/>
+                    </a:ln>
+                  </pic:spPr>
+                </pic:pic>
+              </a:graphicData>
+            </a:graphic>
+          </wp:inline>
+        </w:drawing>
+      </w:r>
+    </w:p>
+    <w:p>
+      <w:pPr>
+        <w:spacing w:after="0" w:line="480" w:lineRule="auto"/>
+        <w:rPr>
+          <w:rFonts w:ascii="Times New Roman" w:hAnsi="Times New Roman" w:cs="Times New Roman"/>
+          <w:sz w:val="24"/>
+          <w:szCs w:val="24"/>
+        </w:rPr>
+      </w:pPr>
+    </w:p>
+    <w:p>
+      <w:pPr>
+        <w:spacing w:after="0" w:line="480" w:lineRule="auto"/>
+        <w:rPr>
+          <w:rFonts w:ascii="Times New Roman" w:hAnsi="Times New Roman" w:cs="Times New Roman"/>
+          <w:sz w:val="24"/>
+          <w:szCs w:val="24"/>
+        </w:rPr>
+      </w:pPr>
+      <w:r>
+        <w:rPr>
+          <w:rFonts w:ascii="Times New Roman" w:hAnsi="Times New Roman" w:cs="Times New Roman"/>
+          <w:b/>
           <w:sz w:val="24"/>
           <w:szCs w:val="24"/>
           <w:u w:val="single"/>
         </w:rPr>
-        <w:t>Test Result</w:t>
-      </w:r>
-      <w:bookmarkStart w:id="0" w:name="_GoBack"/>
-      <w:bookmarkEnd w:id="0"/>
+        <w:t>Verilog Source Code:</w:t>
+      </w:r>
+    </w:p>
+    <w:p>
+      <w:pPr>
+        <w:spacing w:after="0" w:line="480" w:lineRule="auto"/>
+        <w:rPr>
+          <w:rFonts w:ascii="Times New Roman" w:hAnsi="Times New Roman" w:cs="Times New Roman"/>
+          <w:sz w:val="24"/>
+          <w:szCs w:val="24"/>
+        </w:rPr>
+      </w:pPr>
       <w:r>
         <w:rPr>
           <w:rFonts w:ascii="Times New Roman" w:hAnsi="Times New Roman" w:cs="Times New Roman"/>
@@ -1182,7 +2254,7 @@
           <w:szCs w:val="24"/>
           <w:u w:val="single"/>
         </w:rPr>
-        <w:t>s:</w:t>
+        <w:t>Test Results:</w:t>
       </w:r>
     </w:p>
     <w:sectPr>
@@ -1713,13 +2785,13 @@
     <w:name w:val="Normal"/>
     <w:qFormat/>
   </w:style>
-  <w:style w:type="character" w:default="1" w:styleId="DefaultParagraphFont">
+  <w:style w:type="character" w:default="1" w:styleId="Fuentedeprrafopredeter">
     <w:name w:val="Default Paragraph Font"/>
     <w:uiPriority w:val="1"/>
     <w:semiHidden/>
     <w:unhideWhenUsed/>
   </w:style>
-  <w:style w:type="table" w:default="1" w:styleId="TableNormal">
+  <w:style w:type="table" w:default="1" w:styleId="Tablanormal">
     <w:name w:val="Normal Table"/>
     <w:uiPriority w:val="99"/>
     <w:semiHidden/>
@@ -1734,13 +2806,13 @@
       </w:tblCellMar>
     </w:tblPr>
   </w:style>
-  <w:style w:type="numbering" w:default="1" w:styleId="NoList">
+  <w:style w:type="numbering" w:default="1" w:styleId="Sinlista">
     <w:name w:val="No List"/>
     <w:uiPriority w:val="99"/>
     <w:semiHidden/>
     <w:unhideWhenUsed/>
   </w:style>
-  <w:style w:type="paragraph" w:styleId="ListParagraph">
+  <w:style w:type="paragraph" w:styleId="Prrafodelista">
     <w:name w:val="List Paragraph"/>
     <w:basedOn w:val="Normal"/>
     <w:uiPriority w:val="34"/>
@@ -1751,9 +2823,9 @@
       <w:contextualSpacing/>
     </w:pPr>
   </w:style>
-  <w:style w:type="table" w:styleId="TableGrid">
+  <w:style w:type="table" w:styleId="Tablaconcuadrcula">
     <w:name w:val="Table Grid"/>
-    <w:basedOn w:val="TableNormal"/>
+    <w:basedOn w:val="Tablanormal"/>
     <w:uiPriority w:val="39"/>
     <w:rsid w:val="008C7393"/>
     <w:pPr>

</xml_diff>

<commit_message>
Added comments to code where needed, updated report including members, description, logic diagrams, source code, and test results (needs adding after comment review). Added diagrams (both original and adapted).
</commit_message>
<xml_diff>
--- a/Report.docx
+++ b/Report.docx
@@ -53,25 +53,7 @@
           <w:sz w:val="24"/>
           <w:szCs w:val="24"/>
         </w:rPr>
-        <w:t xml:space="preserve">Daniel </w:t>
-      </w:r>
-      <w:proofErr w:type="spellStart"/>
-      <w:r>
-        <w:rPr>
-          <w:rFonts w:ascii="Times New Roman" w:hAnsi="Times New Roman" w:cs="Times New Roman"/>
-          <w:sz w:val="24"/>
-          <w:szCs w:val="24"/>
-        </w:rPr>
-        <w:t>Kostecki</w:t>
-      </w:r>
-      <w:proofErr w:type="spellEnd"/>
-      <w:r>
-        <w:rPr>
-          <w:rFonts w:ascii="Times New Roman" w:hAnsi="Times New Roman" w:cs="Times New Roman"/>
-          <w:sz w:val="24"/>
-          <w:szCs w:val="24"/>
-        </w:rPr>
-        <w:t xml:space="preserve">, </w:t>
+        <w:t xml:space="preserve">Daniel Kostecki, </w:t>
       </w:r>
       <w:proofErr w:type="spellStart"/>
       <w:r>
@@ -153,7 +135,7 @@
     </w:p>
     <w:p>
       <w:pPr>
-        <w:pStyle w:val="Prrafodelista"/>
+        <w:pStyle w:val="ListParagraph"/>
         <w:numPr>
           <w:ilvl w:val="0"/>
           <w:numId w:val="1"/>
@@ -202,7 +184,7 @@
     </w:p>
     <w:p>
       <w:pPr>
-        <w:pStyle w:val="Prrafodelista"/>
+        <w:pStyle w:val="ListParagraph"/>
         <w:numPr>
           <w:ilvl w:val="0"/>
           <w:numId w:val="1"/>
@@ -214,54 +196,38 @@
           <w:szCs w:val="24"/>
         </w:rPr>
       </w:pPr>
-      <w:r>
-        <w:rPr>
-          <w:rFonts w:ascii="Times New Roman" w:hAnsi="Times New Roman" w:cs="Times New Roman"/>
-          <w:sz w:val="24"/>
-          <w:szCs w:val="24"/>
-        </w:rPr>
-        <w:t>Report and diagrams</w:t>
-      </w:r>
+      <w:proofErr w:type="spellStart"/>
+      <w:r>
+        <w:rPr>
+          <w:rFonts w:ascii="Times New Roman" w:hAnsi="Times New Roman" w:cs="Times New Roman"/>
+          <w:sz w:val="24"/>
+          <w:szCs w:val="24"/>
+        </w:rPr>
+        <w:t>Regfile</w:t>
+      </w:r>
+      <w:proofErr w:type="spellEnd"/>
+      <w:r>
+        <w:rPr>
+          <w:rFonts w:ascii="Times New Roman" w:hAnsi="Times New Roman" w:cs="Times New Roman"/>
+          <w:sz w:val="24"/>
+          <w:szCs w:val="24"/>
+        </w:rPr>
+        <w:t xml:space="preserve"> </w:t>
+      </w:r>
+      <w:r>
+        <w:rPr>
+          <w:rFonts w:ascii="Times New Roman" w:hAnsi="Times New Roman" w:cs="Times New Roman"/>
+          <w:sz w:val="24"/>
+          <w:szCs w:val="24"/>
+        </w:rPr>
+        <w:t>implementation in project</w:t>
+      </w:r>
+      <w:bookmarkStart w:id="0" w:name="_GoBack"/>
+      <w:bookmarkEnd w:id="0"/>
     </w:p>
     <w:p>
       <w:pPr>
-        <w:spacing w:after="0" w:line="480" w:lineRule="auto"/>
-        <w:rPr>
-          <w:rFonts w:ascii="Times New Roman" w:hAnsi="Times New Roman" w:cs="Times New Roman"/>
-          <w:sz w:val="24"/>
-          <w:szCs w:val="24"/>
-        </w:rPr>
-      </w:pPr>
-      <w:r>
-        <w:rPr>
-          <w:rFonts w:ascii="Times New Roman" w:hAnsi="Times New Roman" w:cs="Times New Roman"/>
-          <w:sz w:val="24"/>
-          <w:szCs w:val="24"/>
-        </w:rPr>
-        <w:tab/>
-      </w:r>
-      <w:proofErr w:type="spellStart"/>
-      <w:r>
-        <w:rPr>
-          <w:rFonts w:ascii="Times New Roman" w:hAnsi="Times New Roman" w:cs="Times New Roman"/>
-          <w:sz w:val="24"/>
-          <w:szCs w:val="24"/>
-        </w:rPr>
-        <w:t>Thi</w:t>
-      </w:r>
-      <w:proofErr w:type="spellEnd"/>
-      <w:r>
-        <w:rPr>
-          <w:rFonts w:ascii="Times New Roman" w:hAnsi="Times New Roman" w:cs="Times New Roman"/>
-          <w:sz w:val="24"/>
-          <w:szCs w:val="24"/>
-        </w:rPr>
-        <w:t xml:space="preserve"> Nguyen:</w:t>
-      </w:r>
-    </w:p>
-    <w:p>
-      <w:pPr>
-        <w:pStyle w:val="Prrafodelista"/>
+        <w:pStyle w:val="ListParagraph"/>
         <w:numPr>
           <w:ilvl w:val="0"/>
           <w:numId w:val="1"/>
@@ -279,7 +245,7 @@
           <w:sz w:val="24"/>
           <w:szCs w:val="24"/>
         </w:rPr>
-        <w:t xml:space="preserve">16-bit implementation of multiplexors using 4x1 mux </w:t>
+        <w:t>Report and diagrams</w:t>
       </w:r>
     </w:p>
     <w:p>
@@ -298,12 +264,29 @@
           <w:szCs w:val="24"/>
         </w:rPr>
         <w:tab/>
-        <w:t>Sonia Leonato Soiras:</w:t>
+      </w:r>
+      <w:proofErr w:type="spellStart"/>
+      <w:r>
+        <w:rPr>
+          <w:rFonts w:ascii="Times New Roman" w:hAnsi="Times New Roman" w:cs="Times New Roman"/>
+          <w:sz w:val="24"/>
+          <w:szCs w:val="24"/>
+        </w:rPr>
+        <w:t>Thi</w:t>
+      </w:r>
+      <w:proofErr w:type="spellEnd"/>
+      <w:r>
+        <w:rPr>
+          <w:rFonts w:ascii="Times New Roman" w:hAnsi="Times New Roman" w:cs="Times New Roman"/>
+          <w:sz w:val="24"/>
+          <w:szCs w:val="24"/>
+        </w:rPr>
+        <w:t xml:space="preserve"> Nguyen:</w:t>
       </w:r>
     </w:p>
     <w:p>
       <w:pPr>
-        <w:pStyle w:val="Prrafodelista"/>
+        <w:pStyle w:val="ListParagraph"/>
         <w:numPr>
           <w:ilvl w:val="0"/>
           <w:numId w:val="1"/>
@@ -321,12 +304,12 @@
           <w:sz w:val="24"/>
           <w:szCs w:val="24"/>
         </w:rPr>
-        <w:t>ALU conversions to 16-bit</w:t>
+        <w:t xml:space="preserve">16-bit implementation of multiplexors using 4x1 mux </w:t>
       </w:r>
     </w:p>
     <w:p>
       <w:pPr>
-        <w:pStyle w:val="Prrafodelista"/>
+        <w:pStyle w:val="ListParagraph"/>
         <w:numPr>
           <w:ilvl w:val="0"/>
           <w:numId w:val="1"/>
@@ -338,34 +321,28 @@
           <w:szCs w:val="24"/>
         </w:rPr>
       </w:pPr>
-      <w:r>
-        <w:rPr>
-          <w:rFonts w:ascii="Times New Roman" w:hAnsi="Times New Roman" w:cs="Times New Roman"/>
-          <w:sz w:val="24"/>
-          <w:szCs w:val="24"/>
-        </w:rPr>
-        <w:t xml:space="preserve">Gate level conversions in the </w:t>
-      </w:r>
-      <w:r>
-        <w:rPr>
-          <w:rFonts w:ascii="Times New Roman" w:hAnsi="Times New Roman" w:cs="Times New Roman"/>
-          <w:sz w:val="24"/>
-          <w:szCs w:val="24"/>
-        </w:rPr>
-        <w:t>ALU</w:t>
-      </w:r>
-      <w:r>
-        <w:rPr>
-          <w:rFonts w:ascii="Times New Roman" w:hAnsi="Times New Roman" w:cs="Times New Roman"/>
-          <w:sz w:val="24"/>
-          <w:szCs w:val="24"/>
-        </w:rPr>
-        <w:t xml:space="preserve"> (4x1 mux)</w:t>
+      <w:proofErr w:type="spellStart"/>
+      <w:r>
+        <w:rPr>
+          <w:rFonts w:ascii="Times New Roman" w:hAnsi="Times New Roman" w:cs="Times New Roman"/>
+          <w:sz w:val="24"/>
+          <w:szCs w:val="24"/>
+        </w:rPr>
+        <w:t>Regfile</w:t>
+      </w:r>
+      <w:proofErr w:type="spellEnd"/>
+      <w:r>
+        <w:rPr>
+          <w:rFonts w:ascii="Times New Roman" w:hAnsi="Times New Roman" w:cs="Times New Roman"/>
+          <w:sz w:val="24"/>
+          <w:szCs w:val="24"/>
+        </w:rPr>
+        <w:t xml:space="preserve"> D-flip-flops</w:t>
       </w:r>
     </w:p>
     <w:p>
       <w:pPr>
-        <w:pStyle w:val="Prrafodelista"/>
+        <w:pStyle w:val="ListParagraph"/>
         <w:numPr>
           <w:ilvl w:val="0"/>
           <w:numId w:val="1"/>
@@ -377,52 +354,73 @@
           <w:szCs w:val="24"/>
         </w:rPr>
       </w:pPr>
-      <w:r>
-        <w:rPr>
-          <w:rFonts w:ascii="Times New Roman" w:hAnsi="Times New Roman" w:cs="Times New Roman"/>
-          <w:sz w:val="24"/>
-          <w:szCs w:val="24"/>
-        </w:rPr>
-        <w:t xml:space="preserve">Gate level conversions in the </w:t>
-      </w:r>
-      <w:r>
-        <w:rPr>
-          <w:rFonts w:ascii="Times New Roman" w:hAnsi="Times New Roman" w:cs="Times New Roman"/>
-          <w:sz w:val="24"/>
-          <w:szCs w:val="24"/>
-        </w:rPr>
-        <w:t>ALU</w:t>
-      </w:r>
-      <w:r>
-        <w:rPr>
-          <w:rFonts w:ascii="Times New Roman" w:hAnsi="Times New Roman" w:cs="Times New Roman"/>
-          <w:sz w:val="24"/>
-          <w:szCs w:val="24"/>
-        </w:rPr>
-        <w:t xml:space="preserve"> (</w:t>
-      </w:r>
-      <w:r>
-        <w:rPr>
-          <w:rFonts w:ascii="Times New Roman" w:hAnsi="Times New Roman" w:cs="Times New Roman"/>
-          <w:sz w:val="24"/>
-          <w:szCs w:val="24"/>
-        </w:rPr>
-        <w:t>2</w:t>
-      </w:r>
-      <w:bookmarkStart w:id="0" w:name="_GoBack"/>
-      <w:bookmarkEnd w:id="0"/>
-      <w:r>
-        <w:rPr>
-          <w:rFonts w:ascii="Times New Roman" w:hAnsi="Times New Roman" w:cs="Times New Roman"/>
-          <w:sz w:val="24"/>
-          <w:szCs w:val="24"/>
-        </w:rPr>
-        <w:t>x1 mux)</w:t>
-      </w:r>
     </w:p>
     <w:p>
       <w:pPr>
-        <w:pStyle w:val="Prrafodelista"/>
+        <w:spacing w:after="0" w:line="480" w:lineRule="auto"/>
+        <w:rPr>
+          <w:rFonts w:ascii="Times New Roman" w:hAnsi="Times New Roman" w:cs="Times New Roman"/>
+          <w:sz w:val="24"/>
+          <w:szCs w:val="24"/>
+        </w:rPr>
+      </w:pPr>
+      <w:r>
+        <w:rPr>
+          <w:rFonts w:ascii="Times New Roman" w:hAnsi="Times New Roman" w:cs="Times New Roman"/>
+          <w:sz w:val="24"/>
+          <w:szCs w:val="24"/>
+        </w:rPr>
+        <w:tab/>
+        <w:t xml:space="preserve">Sonia </w:t>
+      </w:r>
+      <w:proofErr w:type="spellStart"/>
+      <w:r>
+        <w:rPr>
+          <w:rFonts w:ascii="Times New Roman" w:hAnsi="Times New Roman" w:cs="Times New Roman"/>
+          <w:sz w:val="24"/>
+          <w:szCs w:val="24"/>
+        </w:rPr>
+        <w:t>Leonato</w:t>
+      </w:r>
+      <w:proofErr w:type="spellEnd"/>
+      <w:r>
+        <w:rPr>
+          <w:rFonts w:ascii="Times New Roman" w:hAnsi="Times New Roman" w:cs="Times New Roman"/>
+          <w:sz w:val="24"/>
+          <w:szCs w:val="24"/>
+        </w:rPr>
+        <w:t xml:space="preserve"> </w:t>
+      </w:r>
+      <w:proofErr w:type="spellStart"/>
+      <w:r>
+        <w:rPr>
+          <w:rFonts w:ascii="Times New Roman" w:hAnsi="Times New Roman" w:cs="Times New Roman"/>
+          <w:sz w:val="24"/>
+          <w:szCs w:val="24"/>
+        </w:rPr>
+        <w:t>Soiras</w:t>
+      </w:r>
+      <w:proofErr w:type="spellEnd"/>
+      <w:r>
+        <w:rPr>
+          <w:rFonts w:ascii="Times New Roman" w:hAnsi="Times New Roman" w:cs="Times New Roman"/>
+          <w:sz w:val="24"/>
+          <w:szCs w:val="24"/>
+        </w:rPr>
+        <w:t>:</w:t>
+      </w:r>
+      <w:r>
+        <w:rPr>
+          <w:rFonts w:ascii="Times New Roman" w:hAnsi="Times New Roman" w:cs="Times New Roman"/>
+          <w:sz w:val="24"/>
+          <w:szCs w:val="24"/>
+        </w:rPr>
+        <w:t xml:space="preserve"> </w:t>
+      </w:r>
+    </w:p>
+    <w:p>
+      <w:pPr>
+        <w:pStyle w:val="ListParagraph"/>
         <w:numPr>
           <w:ilvl w:val="0"/>
           <w:numId w:val="1"/>
@@ -440,11 +438,16 @@
           <w:sz w:val="24"/>
           <w:szCs w:val="24"/>
         </w:rPr>
-        <w:t>Logic diagram, truth table</w:t>
+        <w:t>ALU conversions to 16-bit</w:t>
       </w:r>
     </w:p>
     <w:p>
       <w:pPr>
+        <w:pStyle w:val="ListParagraph"/>
+        <w:numPr>
+          <w:ilvl w:val="0"/>
+          <w:numId w:val="1"/>
+        </w:numPr>
         <w:spacing w:after="0" w:line="480" w:lineRule="auto"/>
         <w:rPr>
           <w:rFonts w:ascii="Times New Roman" w:hAnsi="Times New Roman" w:cs="Times New Roman"/>
@@ -455,16 +458,81 @@
       <w:r>
         <w:rPr>
           <w:rFonts w:ascii="Times New Roman" w:hAnsi="Times New Roman" w:cs="Times New Roman"/>
-          <w:b/>
-          <w:sz w:val="24"/>
-          <w:szCs w:val="24"/>
-          <w:u w:val="single"/>
-        </w:rPr>
-        <w:t>Descriptions:</w:t>
+          <w:sz w:val="24"/>
+          <w:szCs w:val="24"/>
+        </w:rPr>
+        <w:t>Gate level conversions in the ALU (4x1 mux</w:t>
+      </w:r>
+      <w:r>
+        <w:rPr>
+          <w:rFonts w:ascii="Times New Roman" w:hAnsi="Times New Roman" w:cs="Times New Roman"/>
+          <w:sz w:val="24"/>
+          <w:szCs w:val="24"/>
+        </w:rPr>
+        <w:t xml:space="preserve"> and 2x1 mux</w:t>
+      </w:r>
+      <w:r>
+        <w:rPr>
+          <w:rFonts w:ascii="Times New Roman" w:hAnsi="Times New Roman" w:cs="Times New Roman"/>
+          <w:sz w:val="24"/>
+          <w:szCs w:val="24"/>
+        </w:rPr>
+        <w:t>)</w:t>
       </w:r>
     </w:p>
     <w:p>
       <w:pPr>
+        <w:pStyle w:val="ListParagraph"/>
+        <w:numPr>
+          <w:ilvl w:val="0"/>
+          <w:numId w:val="1"/>
+        </w:numPr>
+        <w:spacing w:after="0" w:line="480" w:lineRule="auto"/>
+        <w:rPr>
+          <w:rFonts w:ascii="Times New Roman" w:hAnsi="Times New Roman" w:cs="Times New Roman"/>
+          <w:sz w:val="24"/>
+          <w:szCs w:val="24"/>
+        </w:rPr>
+      </w:pPr>
+      <w:r>
+        <w:rPr>
+          <w:rFonts w:ascii="Times New Roman" w:hAnsi="Times New Roman" w:cs="Times New Roman"/>
+          <w:sz w:val="24"/>
+          <w:szCs w:val="24"/>
+        </w:rPr>
+        <w:t>T</w:t>
+      </w:r>
+      <w:r>
+        <w:rPr>
+          <w:rFonts w:ascii="Times New Roman" w:hAnsi="Times New Roman" w:cs="Times New Roman"/>
+          <w:sz w:val="24"/>
+          <w:szCs w:val="24"/>
+        </w:rPr>
+        <w:t>ruth table</w:t>
+      </w:r>
+    </w:p>
+    <w:p>
+      <w:pPr>
+        <w:spacing w:after="0" w:line="480" w:lineRule="auto"/>
+        <w:rPr>
+          <w:rFonts w:ascii="Times New Roman" w:hAnsi="Times New Roman" w:cs="Times New Roman"/>
+          <w:sz w:val="24"/>
+          <w:szCs w:val="24"/>
+        </w:rPr>
+      </w:pPr>
+      <w:r>
+        <w:rPr>
+          <w:rFonts w:ascii="Times New Roman" w:hAnsi="Times New Roman" w:cs="Times New Roman"/>
+          <w:b/>
+          <w:sz w:val="24"/>
+          <w:szCs w:val="24"/>
+          <w:u w:val="single"/>
+        </w:rPr>
+        <w:t>Descriptions:</w:t>
+      </w:r>
+    </w:p>
+    <w:p>
+      <w:pPr>
         <w:spacing w:after="0" w:line="480" w:lineRule="auto"/>
         <w:ind w:firstLine="720"/>
         <w:rPr>
@@ -587,6 +655,17 @@
     <w:p>
       <w:pPr>
         <w:spacing w:after="0" w:line="480" w:lineRule="auto"/>
+        <w:ind w:firstLine="720"/>
+        <w:rPr>
+          <w:rFonts w:ascii="Times New Roman" w:hAnsi="Times New Roman" w:cs="Times New Roman"/>
+          <w:sz w:val="24"/>
+          <w:szCs w:val="24"/>
+        </w:rPr>
+      </w:pPr>
+    </w:p>
+    <w:p>
+      <w:pPr>
+        <w:spacing w:after="0" w:line="480" w:lineRule="auto"/>
         <w:ind w:left="720" w:hanging="720"/>
         <w:rPr>
           <w:rFonts w:ascii="Times New Roman" w:hAnsi="Times New Roman" w:cs="Times New Roman"/>
@@ -600,6 +679,7 @@
           <w:sz w:val="24"/>
           <w:szCs w:val="24"/>
         </w:rPr>
+        <w:lastRenderedPageBreak/>
         <w:tab/>
       </w:r>
     </w:p>
@@ -665,7 +745,7 @@
     </w:p>
     <w:tbl>
       <w:tblPr>
-        <w:tblStyle w:val="Tablaconcuadrcula"/>
+        <w:tblStyle w:val="TableGrid"/>
         <w:tblpPr w:leftFromText="180" w:rightFromText="180" w:vertAnchor="text" w:horzAnchor="page" w:tblpX="7033" w:tblpY="412"/>
         <w:tblW w:w="0" w:type="auto"/>
         <w:tblLook w:val="04A0" w:firstRow="1" w:lastRow="0" w:firstColumn="1" w:lastColumn="0" w:noHBand="0" w:noVBand="1"/>
@@ -674,7 +754,7 @@
         <w:gridCol w:w="510"/>
         <w:gridCol w:w="470"/>
         <w:gridCol w:w="443"/>
-        <w:gridCol w:w="1589"/>
+        <w:gridCol w:w="1643"/>
       </w:tblGrid>
       <w:tr>
         <w:tc>
@@ -696,7 +776,6 @@
                 <w:sz w:val="24"/>
                 <w:szCs w:val="24"/>
               </w:rPr>
-              <w:lastRenderedPageBreak/>
               <w:t>Op</w:t>
             </w:r>
           </w:p>
@@ -770,7 +849,15 @@
                 <w:sz w:val="24"/>
                 <w:szCs w:val="24"/>
               </w:rPr>
-              <w:t>Address/value</w:t>
+              <w:t>Address</w:t>
+            </w:r>
+            <w:r>
+              <w:rPr>
+                <w:rFonts w:ascii="Times New Roman" w:hAnsi="Times New Roman" w:cs="Times New Roman"/>
+                <w:sz w:val="24"/>
+                <w:szCs w:val="24"/>
+              </w:rPr>
+              <w:t>/Value</w:t>
             </w:r>
           </w:p>
         </w:tc>
@@ -872,7 +959,7 @@
     </w:tbl>
     <w:tbl>
       <w:tblPr>
-        <w:tblStyle w:val="Tablaconcuadrcula"/>
+        <w:tblStyle w:val="TableGrid"/>
         <w:tblpPr w:leftFromText="180" w:rightFromText="180" w:vertAnchor="text" w:horzAnchor="margin" w:tblpY="396"/>
         <w:tblW w:w="0" w:type="auto"/>
         <w:tblLook w:val="04A0" w:firstRow="1" w:lastRow="0" w:firstColumn="1" w:lastColumn="0" w:noHBand="0" w:noVBand="1"/>
@@ -1181,6 +1268,113 @@
         <w:spacing w:after="0" w:line="480" w:lineRule="auto"/>
         <w:rPr>
           <w:rFonts w:ascii="Times New Roman" w:hAnsi="Times New Roman" w:cs="Times New Roman"/>
+          <w:sz w:val="24"/>
+          <w:szCs w:val="24"/>
+        </w:rPr>
+      </w:pPr>
+      <w:r>
+        <w:rPr>
+          <w:rFonts w:ascii="Times New Roman" w:hAnsi="Times New Roman" w:cs="Times New Roman"/>
+          <w:sz w:val="24"/>
+          <w:szCs w:val="24"/>
+        </w:rPr>
+        <w:tab/>
+        <w:t xml:space="preserve">The format of </w:t>
+      </w:r>
+      <w:r>
+        <w:rPr>
+          <w:rFonts w:ascii="Times New Roman" w:hAnsi="Times New Roman" w:cs="Times New Roman"/>
+          <w:sz w:val="24"/>
+          <w:szCs w:val="24"/>
+        </w:rPr>
+        <w:t xml:space="preserve">the instructions is dependent on the type if instruction. For example, in the r-type format we first get the op code (listed above). This is followed by the two registers which are being used. The final register is the destination. Because we have a 4-bit opcode followed by 3 2-bit registers this leaves us with 6-bits at the end of every r-type that is unused. For the </w:t>
+      </w:r>
+      <w:proofErr w:type="spellStart"/>
+      <w:r>
+        <w:rPr>
+          <w:rFonts w:ascii="Times New Roman" w:hAnsi="Times New Roman" w:cs="Times New Roman"/>
+          <w:sz w:val="24"/>
+          <w:szCs w:val="24"/>
+        </w:rPr>
+        <w:t>i</w:t>
+      </w:r>
+      <w:proofErr w:type="spellEnd"/>
+      <w:r>
+        <w:rPr>
+          <w:rFonts w:ascii="Times New Roman" w:hAnsi="Times New Roman" w:cs="Times New Roman"/>
+          <w:sz w:val="24"/>
+          <w:szCs w:val="24"/>
+        </w:rPr>
+        <w:t xml:space="preserve">-type format this changes. The op code is still 4-bit, and there are still two </w:t>
+      </w:r>
+      <w:r>
+        <w:rPr>
+          <w:rFonts w:ascii="Times New Roman" w:hAnsi="Times New Roman" w:cs="Times New Roman"/>
+          <w:sz w:val="24"/>
+          <w:szCs w:val="24"/>
+        </w:rPr>
+        <w:t>registers (</w:t>
+      </w:r>
+      <w:proofErr w:type="spellStart"/>
+      <w:r>
+        <w:rPr>
+          <w:rFonts w:ascii="Times New Roman" w:hAnsi="Times New Roman" w:cs="Times New Roman"/>
+          <w:sz w:val="24"/>
+          <w:szCs w:val="24"/>
+        </w:rPr>
+        <w:t>rs</w:t>
+      </w:r>
+      <w:proofErr w:type="spellEnd"/>
+      <w:r>
+        <w:rPr>
+          <w:rFonts w:ascii="Times New Roman" w:hAnsi="Times New Roman" w:cs="Times New Roman"/>
+          <w:sz w:val="24"/>
+          <w:szCs w:val="24"/>
+        </w:rPr>
+        <w:t xml:space="preserve"> being used and </w:t>
+      </w:r>
+      <w:proofErr w:type="spellStart"/>
+      <w:r>
+        <w:rPr>
+          <w:rFonts w:ascii="Times New Roman" w:hAnsi="Times New Roman" w:cs="Times New Roman"/>
+          <w:sz w:val="24"/>
+          <w:szCs w:val="24"/>
+        </w:rPr>
+        <w:t>rt</w:t>
+      </w:r>
+      <w:proofErr w:type="spellEnd"/>
+      <w:r>
+        <w:rPr>
+          <w:rFonts w:ascii="Times New Roman" w:hAnsi="Times New Roman" w:cs="Times New Roman"/>
+          <w:sz w:val="24"/>
+          <w:szCs w:val="24"/>
+        </w:rPr>
+        <w:t xml:space="preserve"> being destination) but this is followed by an 8-bit value or address. For our current implementation, this will always be a value, as we have only implemented the </w:t>
+      </w:r>
+      <w:proofErr w:type="spellStart"/>
+      <w:r>
+        <w:rPr>
+          <w:rFonts w:ascii="Times New Roman" w:hAnsi="Times New Roman" w:cs="Times New Roman"/>
+          <w:sz w:val="24"/>
+          <w:szCs w:val="24"/>
+        </w:rPr>
+        <w:t>addi</w:t>
+      </w:r>
+      <w:proofErr w:type="spellEnd"/>
+      <w:r>
+        <w:rPr>
+          <w:rFonts w:ascii="Times New Roman" w:hAnsi="Times New Roman" w:cs="Times New Roman"/>
+          <w:sz w:val="24"/>
+          <w:szCs w:val="24"/>
+        </w:rPr>
+        <w:t xml:space="preserve"> instruction presently. </w:t>
+      </w:r>
+    </w:p>
+    <w:p>
+      <w:pPr>
+        <w:spacing w:after="0" w:line="480" w:lineRule="auto"/>
+        <w:rPr>
+          <w:rFonts w:ascii="Times New Roman" w:hAnsi="Times New Roman" w:cs="Times New Roman"/>
           <w:b/>
           <w:sz w:val="24"/>
           <w:szCs w:val="24"/>
@@ -1222,7 +1416,7 @@
     </w:p>
     <w:tbl>
       <w:tblPr>
-        <w:tblStyle w:val="Tablaconcuadrcula"/>
+        <w:tblStyle w:val="TableGrid"/>
         <w:tblW w:w="10306" w:type="dxa"/>
         <w:tblLook w:val="04A0" w:firstRow="1" w:lastRow="0" w:firstColumn="1" w:lastColumn="0" w:noHBand="0" w:noVBand="1"/>
       </w:tblPr>
@@ -2149,19 +2343,17 @@
       </w:pPr>
       <w:r>
         <w:rPr>
-          <w:rFonts w:eastAsia="Times New Roman" w:cstheme="minorHAnsi"/>
-          <w:b/>
+          <w:rFonts w:ascii="Times New Roman" w:hAnsi="Times New Roman" w:cs="Times New Roman"/>
           <w:noProof/>
-          <w:color w:val="000000"/>
-          <w:sz w:val="24"/>
-          <w:szCs w:val="24"/>
-          <w:lang w:val="es-ES" w:eastAsia="es-ES"/>
-        </w:rPr>
+          <w:sz w:val="24"/>
+          <w:szCs w:val="24"/>
+        </w:rPr>
+        <w:lastRenderedPageBreak/>
         <w:drawing>
           <wp:inline distT="0" distB="0" distL="0" distR="0">
-            <wp:extent cx="6181725" cy="3048000"/>
-            <wp:effectExtent l="0" t="0" r="9525" b="0"/>
-            <wp:docPr id="1" name="Imagen 1" descr="Datapath"/>
+            <wp:extent cx="8371840" cy="4174293"/>
+            <wp:effectExtent l="0" t="0" r="0" b="0"/>
+            <wp:docPr id="2" name="Picture 2"/>
             <wp:cNvGraphicFramePr>
               <a:graphicFrameLocks xmlns:a="http://schemas.openxmlformats.org/drawingml/2006/main" noChangeAspect="1"/>
             </wp:cNvGraphicFramePr>
@@ -2169,10 +2361,8 @@
               <a:graphicData uri="http://schemas.openxmlformats.org/drawingml/2006/picture">
                 <pic:pic xmlns:pic="http://schemas.openxmlformats.org/drawingml/2006/picture">
                   <pic:nvPicPr>
-                    <pic:cNvPr id="0" name="Picture 1" descr="Datapath"/>
-                    <pic:cNvPicPr>
-                      <a:picLocks noChangeAspect="1" noChangeArrowheads="1"/>
-                    </pic:cNvPicPr>
+                    <pic:cNvPr id="2" name="WorkingDiagram.png"/>
+                    <pic:cNvPicPr/>
                   </pic:nvPicPr>
                   <pic:blipFill>
                     <a:blip r:embed="rId5">
@@ -2182,23 +2372,18 @@
                         </a:ext>
                       </a:extLst>
                     </a:blip>
-                    <a:srcRect/>
                     <a:stretch>
                       <a:fillRect/>
                     </a:stretch>
                   </pic:blipFill>
-                  <pic:spPr bwMode="auto">
+                  <pic:spPr>
                     <a:xfrm>
                       <a:off x="0" y="0"/>
-                      <a:ext cx="6181725" cy="3048000"/>
+                      <a:ext cx="8414132" cy="4195380"/>
                     </a:xfrm>
                     <a:prstGeom prst="rect">
                       <a:avLst/>
                     </a:prstGeom>
-                    <a:noFill/>
-                    <a:ln>
-                      <a:noFill/>
-                    </a:ln>
                   </pic:spPr>
                 </pic:pic>
               </a:graphicData>
@@ -2785,13 +2970,13 @@
     <w:name w:val="Normal"/>
     <w:qFormat/>
   </w:style>
-  <w:style w:type="character" w:default="1" w:styleId="Fuentedeprrafopredeter">
+  <w:style w:type="character" w:default="1" w:styleId="DefaultParagraphFont">
     <w:name w:val="Default Paragraph Font"/>
     <w:uiPriority w:val="1"/>
     <w:semiHidden/>
     <w:unhideWhenUsed/>
   </w:style>
-  <w:style w:type="table" w:default="1" w:styleId="Tablanormal">
+  <w:style w:type="table" w:default="1" w:styleId="TableNormal">
     <w:name w:val="Normal Table"/>
     <w:uiPriority w:val="99"/>
     <w:semiHidden/>
@@ -2806,13 +2991,13 @@
       </w:tblCellMar>
     </w:tblPr>
   </w:style>
-  <w:style w:type="numbering" w:default="1" w:styleId="Sinlista">
+  <w:style w:type="numbering" w:default="1" w:styleId="NoList">
     <w:name w:val="No List"/>
     <w:uiPriority w:val="99"/>
     <w:semiHidden/>
     <w:unhideWhenUsed/>
   </w:style>
-  <w:style w:type="paragraph" w:styleId="Prrafodelista">
+  <w:style w:type="paragraph" w:styleId="ListParagraph">
     <w:name w:val="List Paragraph"/>
     <w:basedOn w:val="Normal"/>
     <w:uiPriority w:val="34"/>
@@ -2823,9 +3008,9 @@
       <w:contextualSpacing/>
     </w:pPr>
   </w:style>
-  <w:style w:type="table" w:styleId="Tablaconcuadrcula">
+  <w:style w:type="table" w:styleId="TableGrid">
     <w:name w:val="Table Grid"/>
-    <w:basedOn w:val="Tablanormal"/>
+    <w:basedOn w:val="TableNormal"/>
     <w:uiPriority w:val="39"/>
     <w:rsid w:val="008C7393"/>
     <w:pPr>

</xml_diff>

<commit_message>
Added more tasks, fixed a typo
</commit_message>
<xml_diff>
--- a/Report.docx
+++ b/Report.docx
@@ -53,7 +53,7 @@
           <w:sz w:val="24"/>
           <w:szCs w:val="24"/>
         </w:rPr>
-        <w:t xml:space="preserve">Daniel Kostecki, </w:t>
+        <w:t xml:space="preserve">Daniel </w:t>
       </w:r>
       <w:proofErr w:type="spellStart"/>
       <w:r>
@@ -62,7 +62,7 @@
           <w:sz w:val="24"/>
           <w:szCs w:val="24"/>
         </w:rPr>
-        <w:t>Thi</w:t>
+        <w:t>Kostecki</w:t>
       </w:r>
       <w:proofErr w:type="spellEnd"/>
       <w:r>
@@ -71,7 +71,7 @@
           <w:sz w:val="24"/>
           <w:szCs w:val="24"/>
         </w:rPr>
-        <w:t xml:space="preserve"> Nguyen, and Sonia Leonato Soiras</w:t>
+        <w:t>, Thi Nguyen, and Sonia Leonato Soiras</w:t>
       </w:r>
     </w:p>
     <w:p>
@@ -222,8 +222,6 @@
         </w:rPr>
         <w:t>implementation in project</w:t>
       </w:r>
-      <w:bookmarkStart w:id="0" w:name="_GoBack"/>
-      <w:bookmarkEnd w:id="0"/>
     </w:p>
     <w:p>
       <w:pPr>
@@ -250,42 +248,6 @@
     </w:p>
     <w:p>
       <w:pPr>
-        <w:spacing w:after="0" w:line="480" w:lineRule="auto"/>
-        <w:rPr>
-          <w:rFonts w:ascii="Times New Roman" w:hAnsi="Times New Roman" w:cs="Times New Roman"/>
-          <w:sz w:val="24"/>
-          <w:szCs w:val="24"/>
-        </w:rPr>
-      </w:pPr>
-      <w:r>
-        <w:rPr>
-          <w:rFonts w:ascii="Times New Roman" w:hAnsi="Times New Roman" w:cs="Times New Roman"/>
-          <w:sz w:val="24"/>
-          <w:szCs w:val="24"/>
-        </w:rPr>
-        <w:tab/>
-      </w:r>
-      <w:proofErr w:type="spellStart"/>
-      <w:r>
-        <w:rPr>
-          <w:rFonts w:ascii="Times New Roman" w:hAnsi="Times New Roman" w:cs="Times New Roman"/>
-          <w:sz w:val="24"/>
-          <w:szCs w:val="24"/>
-        </w:rPr>
-        <w:t>Thi</w:t>
-      </w:r>
-      <w:proofErr w:type="spellEnd"/>
-      <w:r>
-        <w:rPr>
-          <w:rFonts w:ascii="Times New Roman" w:hAnsi="Times New Roman" w:cs="Times New Roman"/>
-          <w:sz w:val="24"/>
-          <w:szCs w:val="24"/>
-        </w:rPr>
-        <w:t xml:space="preserve"> Nguyen:</w:t>
-      </w:r>
-    </w:p>
-    <w:p>
-      <w:pPr>
         <w:pStyle w:val="ListParagraph"/>
         <w:numPr>
           <w:ilvl w:val="0"/>
@@ -304,7 +266,26 @@
           <w:sz w:val="24"/>
           <w:szCs w:val="24"/>
         </w:rPr>
-        <w:t xml:space="preserve">16-bit implementation of multiplexors using 4x1 mux </w:t>
+        <w:t>Code comments</w:t>
+      </w:r>
+    </w:p>
+    <w:p>
+      <w:pPr>
+        <w:spacing w:after="0" w:line="480" w:lineRule="auto"/>
+        <w:rPr>
+          <w:rFonts w:ascii="Times New Roman" w:hAnsi="Times New Roman" w:cs="Times New Roman"/>
+          <w:sz w:val="24"/>
+          <w:szCs w:val="24"/>
+        </w:rPr>
+      </w:pPr>
+      <w:r>
+        <w:rPr>
+          <w:rFonts w:ascii="Times New Roman" w:hAnsi="Times New Roman" w:cs="Times New Roman"/>
+          <w:sz w:val="24"/>
+          <w:szCs w:val="24"/>
+        </w:rPr>
+        <w:tab/>
+        <w:t>Thi Nguyen:</w:t>
       </w:r>
     </w:p>
     <w:p>
@@ -321,23 +302,13 @@
           <w:szCs w:val="24"/>
         </w:rPr>
       </w:pPr>
-      <w:proofErr w:type="spellStart"/>
-      <w:r>
-        <w:rPr>
-          <w:rFonts w:ascii="Times New Roman" w:hAnsi="Times New Roman" w:cs="Times New Roman"/>
-          <w:sz w:val="24"/>
-          <w:szCs w:val="24"/>
-        </w:rPr>
-        <w:t>Regfile</w:t>
-      </w:r>
-      <w:proofErr w:type="spellEnd"/>
-      <w:r>
-        <w:rPr>
-          <w:rFonts w:ascii="Times New Roman" w:hAnsi="Times New Roman" w:cs="Times New Roman"/>
-          <w:sz w:val="24"/>
-          <w:szCs w:val="24"/>
-        </w:rPr>
-        <w:t xml:space="preserve"> D-flip-flops</w:t>
+      <w:r>
+        <w:rPr>
+          <w:rFonts w:ascii="Times New Roman" w:hAnsi="Times New Roman" w:cs="Times New Roman"/>
+          <w:sz w:val="24"/>
+          <w:szCs w:val="24"/>
+        </w:rPr>
+        <w:t xml:space="preserve">16-bit implementation of multiplexors using 4x1 mux </w:t>
       </w:r>
     </w:p>
     <w:p>
@@ -354,25 +325,6 @@
           <w:szCs w:val="24"/>
         </w:rPr>
       </w:pPr>
-    </w:p>
-    <w:p>
-      <w:pPr>
-        <w:spacing w:after="0" w:line="480" w:lineRule="auto"/>
-        <w:rPr>
-          <w:rFonts w:ascii="Times New Roman" w:hAnsi="Times New Roman" w:cs="Times New Roman"/>
-          <w:sz w:val="24"/>
-          <w:szCs w:val="24"/>
-        </w:rPr>
-      </w:pPr>
-      <w:r>
-        <w:rPr>
-          <w:rFonts w:ascii="Times New Roman" w:hAnsi="Times New Roman" w:cs="Times New Roman"/>
-          <w:sz w:val="24"/>
-          <w:szCs w:val="24"/>
-        </w:rPr>
-        <w:tab/>
-        <w:t xml:space="preserve">Sonia </w:t>
-      </w:r>
       <w:proofErr w:type="spellStart"/>
       <w:r>
         <w:rPr>
@@ -380,7 +332,7 @@
           <w:sz w:val="24"/>
           <w:szCs w:val="24"/>
         </w:rPr>
-        <w:t>Leonato</w:t>
+        <w:t>Regfile</w:t>
       </w:r>
       <w:proofErr w:type="spellEnd"/>
       <w:r>
@@ -389,33 +341,7 @@
           <w:sz w:val="24"/>
           <w:szCs w:val="24"/>
         </w:rPr>
-        <w:t xml:space="preserve"> </w:t>
-      </w:r>
-      <w:proofErr w:type="spellStart"/>
-      <w:r>
-        <w:rPr>
-          <w:rFonts w:ascii="Times New Roman" w:hAnsi="Times New Roman" w:cs="Times New Roman"/>
-          <w:sz w:val="24"/>
-          <w:szCs w:val="24"/>
-        </w:rPr>
-        <w:t>Soiras</w:t>
-      </w:r>
-      <w:proofErr w:type="spellEnd"/>
-      <w:r>
-        <w:rPr>
-          <w:rFonts w:ascii="Times New Roman" w:hAnsi="Times New Roman" w:cs="Times New Roman"/>
-          <w:sz w:val="24"/>
-          <w:szCs w:val="24"/>
-        </w:rPr>
-        <w:t>:</w:t>
-      </w:r>
-      <w:r>
-        <w:rPr>
-          <w:rFonts w:ascii="Times New Roman" w:hAnsi="Times New Roman" w:cs="Times New Roman"/>
-          <w:sz w:val="24"/>
-          <w:szCs w:val="24"/>
-        </w:rPr>
-        <w:t xml:space="preserve"> </w:t>
+        <w:t xml:space="preserve"> D-flip-flops</w:t>
       </w:r>
     </w:p>
     <w:p>
@@ -438,7 +364,7 @@
           <w:sz w:val="24"/>
           <w:szCs w:val="24"/>
         </w:rPr>
-        <w:t>ALU conversions to 16-bit</w:t>
+        <w:t>CPU module</w:t>
       </w:r>
     </w:p>
     <w:p>
@@ -461,23 +387,70 @@
           <w:sz w:val="24"/>
           <w:szCs w:val="24"/>
         </w:rPr>
-        <w:t>Gate level conversions in the ALU (4x1 mux</w:t>
-      </w:r>
-      <w:r>
-        <w:rPr>
-          <w:rFonts w:ascii="Times New Roman" w:hAnsi="Times New Roman" w:cs="Times New Roman"/>
-          <w:sz w:val="24"/>
-          <w:szCs w:val="24"/>
-        </w:rPr>
-        <w:t xml:space="preserve"> and 2x1 mux</w:t>
-      </w:r>
-      <w:r>
-        <w:rPr>
-          <w:rFonts w:ascii="Times New Roman" w:hAnsi="Times New Roman" w:cs="Times New Roman"/>
-          <w:sz w:val="24"/>
-          <w:szCs w:val="24"/>
-        </w:rPr>
-        <w:t>)</w:t>
+        <w:t>Main Control Unit</w:t>
+      </w:r>
+    </w:p>
+    <w:p>
+      <w:pPr>
+        <w:spacing w:after="0" w:line="480" w:lineRule="auto"/>
+        <w:rPr>
+          <w:rFonts w:ascii="Times New Roman" w:hAnsi="Times New Roman" w:cs="Times New Roman"/>
+          <w:sz w:val="24"/>
+          <w:szCs w:val="24"/>
+        </w:rPr>
+      </w:pPr>
+      <w:r>
+        <w:rPr>
+          <w:rFonts w:ascii="Times New Roman" w:hAnsi="Times New Roman" w:cs="Times New Roman"/>
+          <w:sz w:val="24"/>
+          <w:szCs w:val="24"/>
+        </w:rPr>
+        <w:tab/>
+        <w:t xml:space="preserve">Sonia </w:t>
+      </w:r>
+      <w:proofErr w:type="spellStart"/>
+      <w:r>
+        <w:rPr>
+          <w:rFonts w:ascii="Times New Roman" w:hAnsi="Times New Roman" w:cs="Times New Roman"/>
+          <w:sz w:val="24"/>
+          <w:szCs w:val="24"/>
+        </w:rPr>
+        <w:t>Leonato</w:t>
+      </w:r>
+      <w:proofErr w:type="spellEnd"/>
+      <w:r>
+        <w:rPr>
+          <w:rFonts w:ascii="Times New Roman" w:hAnsi="Times New Roman" w:cs="Times New Roman"/>
+          <w:sz w:val="24"/>
+          <w:szCs w:val="24"/>
+        </w:rPr>
+        <w:t xml:space="preserve"> </w:t>
+      </w:r>
+      <w:proofErr w:type="spellStart"/>
+      <w:r>
+        <w:rPr>
+          <w:rFonts w:ascii="Times New Roman" w:hAnsi="Times New Roman" w:cs="Times New Roman"/>
+          <w:sz w:val="24"/>
+          <w:szCs w:val="24"/>
+        </w:rPr>
+        <w:t>Soiras</w:t>
+      </w:r>
+      <w:proofErr w:type="spellEnd"/>
+      <w:r>
+        <w:rPr>
+          <w:rFonts w:ascii="Times New Roman" w:hAnsi="Times New Roman" w:cs="Times New Roman"/>
+          <w:sz w:val="24"/>
+          <w:szCs w:val="24"/>
+        </w:rPr>
+        <w:t>:</w:t>
+      </w:r>
+      <w:r>
+        <w:rPr>
+          <w:rFonts w:ascii="Times New Roman" w:hAnsi="Times New Roman" w:cs="Times New Roman"/>
+          <w:sz w:val="24"/>
+          <w:szCs w:val="24"/>
+        </w:rPr>
+        <w:t xml:space="preserve"> </w:t>
       </w:r>
     </w:p>
     <w:p>
@@ -500,6 +473,68 @@
           <w:sz w:val="24"/>
           <w:szCs w:val="24"/>
         </w:rPr>
+        <w:t>ALU conversions to 16-bit</w:t>
+      </w:r>
+    </w:p>
+    <w:p>
+      <w:pPr>
+        <w:pStyle w:val="ListParagraph"/>
+        <w:numPr>
+          <w:ilvl w:val="0"/>
+          <w:numId w:val="1"/>
+        </w:numPr>
+        <w:spacing w:after="0" w:line="480" w:lineRule="auto"/>
+        <w:rPr>
+          <w:rFonts w:ascii="Times New Roman" w:hAnsi="Times New Roman" w:cs="Times New Roman"/>
+          <w:sz w:val="24"/>
+          <w:szCs w:val="24"/>
+        </w:rPr>
+      </w:pPr>
+      <w:r>
+        <w:rPr>
+          <w:rFonts w:ascii="Times New Roman" w:hAnsi="Times New Roman" w:cs="Times New Roman"/>
+          <w:sz w:val="24"/>
+          <w:szCs w:val="24"/>
+        </w:rPr>
+        <w:t>Gate level conversions in the ALU (4x1 mux</w:t>
+      </w:r>
+      <w:r>
+        <w:rPr>
+          <w:rFonts w:ascii="Times New Roman" w:hAnsi="Times New Roman" w:cs="Times New Roman"/>
+          <w:sz w:val="24"/>
+          <w:szCs w:val="24"/>
+        </w:rPr>
+        <w:t xml:space="preserve"> and 2x1 mux</w:t>
+      </w:r>
+      <w:r>
+        <w:rPr>
+          <w:rFonts w:ascii="Times New Roman" w:hAnsi="Times New Roman" w:cs="Times New Roman"/>
+          <w:sz w:val="24"/>
+          <w:szCs w:val="24"/>
+        </w:rPr>
+        <w:t>)</w:t>
+      </w:r>
+    </w:p>
+    <w:p>
+      <w:pPr>
+        <w:pStyle w:val="ListParagraph"/>
+        <w:numPr>
+          <w:ilvl w:val="0"/>
+          <w:numId w:val="1"/>
+        </w:numPr>
+        <w:spacing w:after="0" w:line="480" w:lineRule="auto"/>
+        <w:rPr>
+          <w:rFonts w:ascii="Times New Roman" w:hAnsi="Times New Roman" w:cs="Times New Roman"/>
+          <w:sz w:val="24"/>
+          <w:szCs w:val="24"/>
+        </w:rPr>
+      </w:pPr>
+      <w:r>
+        <w:rPr>
+          <w:rFonts w:ascii="Times New Roman" w:hAnsi="Times New Roman" w:cs="Times New Roman"/>
+          <w:sz w:val="24"/>
+          <w:szCs w:val="24"/>
+        </w:rPr>
         <w:t>T</w:t>
       </w:r>
       <w:r>
@@ -513,6 +548,29 @@
     </w:p>
     <w:p>
       <w:pPr>
+        <w:pStyle w:val="ListParagraph"/>
+        <w:numPr>
+          <w:ilvl w:val="0"/>
+          <w:numId w:val="1"/>
+        </w:numPr>
+        <w:spacing w:after="0" w:line="480" w:lineRule="auto"/>
+        <w:rPr>
+          <w:rFonts w:ascii="Times New Roman" w:hAnsi="Times New Roman" w:cs="Times New Roman"/>
+          <w:sz w:val="24"/>
+          <w:szCs w:val="24"/>
+        </w:rPr>
+      </w:pPr>
+      <w:r>
+        <w:rPr>
+          <w:rFonts w:ascii="Times New Roman" w:hAnsi="Times New Roman" w:cs="Times New Roman"/>
+          <w:sz w:val="24"/>
+          <w:szCs w:val="24"/>
+        </w:rPr>
+        <w:t>Code debugging</w:t>
+      </w:r>
+    </w:p>
+    <w:p>
+      <w:pPr>
         <w:spacing w:after="0" w:line="480" w:lineRule="auto"/>
         <w:rPr>
           <w:rFonts w:ascii="Times New Roman" w:hAnsi="Times New Roman" w:cs="Times New Roman"/>
@@ -605,15 +663,60 @@
           <w:sz w:val="24"/>
           <w:szCs w:val="24"/>
         </w:rPr>
-        <w:t xml:space="preserve"> instructions that are currently supported </w:t>
-      </w:r>
-      <w:r>
-        <w:rPr>
-          <w:rFonts w:ascii="Times New Roman" w:hAnsi="Times New Roman" w:cs="Times New Roman"/>
-          <w:sz w:val="24"/>
-          <w:szCs w:val="24"/>
-        </w:rPr>
-        <w:t xml:space="preserve">and their respective opcode are and(0000), sub(0001), and(0010), or(0011), and </w:t>
+        <w:t xml:space="preserve"> instructions that are currently </w:t>
+      </w:r>
+      <w:r>
+        <w:rPr>
+          <w:rFonts w:ascii="Times New Roman" w:hAnsi="Times New Roman" w:cs="Times New Roman"/>
+          <w:sz w:val="24"/>
+          <w:szCs w:val="24"/>
+        </w:rPr>
+        <w:lastRenderedPageBreak/>
+        <w:t xml:space="preserve">supported </w:t>
+      </w:r>
+      <w:r>
+        <w:rPr>
+          <w:rFonts w:ascii="Times New Roman" w:hAnsi="Times New Roman" w:cs="Times New Roman"/>
+          <w:sz w:val="24"/>
+          <w:szCs w:val="24"/>
+        </w:rPr>
+        <w:t>and their respective opc</w:t>
+      </w:r>
+      <w:r>
+        <w:rPr>
+          <w:rFonts w:ascii="Times New Roman" w:hAnsi="Times New Roman" w:cs="Times New Roman"/>
+          <w:sz w:val="24"/>
+          <w:szCs w:val="24"/>
+        </w:rPr>
+        <w:t xml:space="preserve">ode are </w:t>
+      </w:r>
+      <w:proofErr w:type="gramStart"/>
+      <w:r>
+        <w:rPr>
+          <w:rFonts w:ascii="Times New Roman" w:hAnsi="Times New Roman" w:cs="Times New Roman"/>
+          <w:sz w:val="24"/>
+          <w:szCs w:val="24"/>
+        </w:rPr>
+        <w:t>and(</w:t>
+      </w:r>
+      <w:proofErr w:type="gramEnd"/>
+      <w:r>
+        <w:rPr>
+          <w:rFonts w:ascii="Times New Roman" w:hAnsi="Times New Roman" w:cs="Times New Roman"/>
+          <w:sz w:val="24"/>
+          <w:szCs w:val="24"/>
+        </w:rPr>
+        <w:t>0000), sub(0001), ad</w:t>
+      </w:r>
+      <w:bookmarkStart w:id="0" w:name="_GoBack"/>
+      <w:bookmarkEnd w:id="0"/>
+      <w:r>
+        <w:rPr>
+          <w:rFonts w:ascii="Times New Roman" w:hAnsi="Times New Roman" w:cs="Times New Roman"/>
+          <w:sz w:val="24"/>
+          <w:szCs w:val="24"/>
+        </w:rPr>
+        <w:t xml:space="preserve">d(0010), or(0011), and </w:t>
       </w:r>
       <w:proofErr w:type="spellStart"/>
       <w:r>
@@ -679,7 +782,6 @@
           <w:sz w:val="24"/>
           <w:szCs w:val="24"/>
         </w:rPr>
-        <w:lastRenderedPageBreak/>
         <w:tab/>
       </w:r>
     </w:p>

</xml_diff>